<commit_message>
pseudocode adapted and extended, as discussed in PS
</commit_message>
<xml_diff>
--- a/Pseudocode_Algorithm.docx
+++ b/Pseudocode_Algorithm.docx
@@ -2,6 +2,38 @@
 <file path=word/document.xml><?xml version="1.0" encoding="utf-8"?>
 <w:document xmlns:wpc="http://schemas.microsoft.com/office/word/2010/wordprocessingCanvas" xmlns:cx="http://schemas.microsoft.com/office/drawing/2014/chartex" xmlns:cx1="http://schemas.microsoft.com/office/drawing/2015/9/8/chartex" xmlns:cx2="http://schemas.microsoft.com/office/drawing/2015/10/21/chartex" xmlns:cx3="http://schemas.microsoft.com/office/drawing/2016/5/9/chartex" xmlns:cx4="http://schemas.microsoft.com/office/drawing/2016/5/10/chartex" xmlns:cx5="http://schemas.microsoft.com/office/drawing/2016/5/11/chartex" xmlns:cx6="http://schemas.microsoft.com/office/drawing/2016/5/12/chartex" xmlns:cx7="http://schemas.microsoft.com/office/drawing/2016/5/13/chartex" xmlns:cx8="http://schemas.microsoft.com/office/drawing/2016/5/14/chartex" xmlns:mc="http://schemas.openxmlformats.org/markup-compatibility/2006" xmlns:aink="http://schemas.microsoft.com/office/drawing/2016/ink" xmlns:am3d="http://schemas.microsoft.com/office/drawing/2017/model3d" xmlns:o="urn:schemas-microsoft-com:office:office" xmlns:r="http://schemas.openxmlformats.org/officeDocument/2006/relationships" xmlns:m="http://schemas.openxmlformats.org/officeDocument/2006/math" xmlns:v="urn:schemas-microsoft-com:vml" xmlns:wp14="http://schemas.microsoft.com/office/word/2010/wordprocessingDrawing" xmlns:wp="http://schemas.openxmlformats.org/drawingml/2006/wordprocessingDrawing" xmlns:w10="urn:schemas-microsoft-com:office:word" xmlns:w="http://schemas.openxmlformats.org/wordprocessingml/2006/main" xmlns:w14="http://schemas.microsoft.com/office/word/2010/wordml" xmlns:w15="http://schemas.microsoft.com/office/word/2012/wordml" xmlns:w16cex="http://schemas.microsoft.com/office/word/2018/wordml/cex" xmlns:w16cid="http://schemas.microsoft.com/office/word/2016/wordml/cid" xmlns:w16="http://schemas.microsoft.com/office/word/2018/wordml" xmlns:w16se="http://schemas.microsoft.com/office/word/2015/wordml/symex" xmlns:wpg="http://schemas.microsoft.com/office/word/2010/wordprocessingGroup" xmlns:wpi="http://schemas.microsoft.com/office/word/2010/wordprocessingInk" xmlns:wne="http://schemas.microsoft.com/office/word/2006/wordml" xmlns:wps="http://schemas.microsoft.com/office/word/2010/wordprocessingShape" mc:Ignorable="w14 w15 w16se w16cid w16 w16cex wp14">
   <w:body>
+    <w:p>
+      <w:pPr>
+        <w:jc w:val="center"/>
+        <w:rPr>
+          <w:b/>
+          <w:bCs/>
+          <w:sz w:val="28"/>
+          <w:szCs w:val="28"/>
+          <w:u w:val="single"/>
+          <w:lang w:val="en-US"/>
+        </w:rPr>
+      </w:pPr>
+      <w:r>
+        <w:rPr>
+          <w:b/>
+          <w:bCs/>
+          <w:sz w:val="28"/>
+          <w:szCs w:val="28"/>
+          <w:u w:val="single"/>
+          <w:lang w:val="en-US"/>
+        </w:rPr>
+        <w:t>Pseudocode Algorithm – Adaptive Model</w:t>
+      </w:r>
+    </w:p>
+    <w:p>
+      <w:pPr>
+        <w:rPr>
+          <w:rFonts w:eastAsiaTheme="minorEastAsia"/>
+          <w:lang w:val="en-US"/>
+        </w:rPr>
+      </w:pPr>
+    </w:p>
     <w:p>
       <w:pPr>
         <w:rPr>
@@ -19,21 +51,7 @@
               <w:rFonts w:ascii="Cambria Math" w:hAnsi="Cambria Math"/>
               <w:lang w:val="en-US"/>
             </w:rPr>
-            <m:t>Neuron n</m:t>
-          </m:r>
-          <m:r>
-            <w:rPr>
-              <w:rFonts w:ascii="Cambria Math" w:hAnsi="Cambria Math"/>
-              <w:lang w:val="en-US"/>
-            </w:rPr>
-            <m:t>=null</m:t>
-          </m:r>
-          <m:r>
-            <w:rPr>
-              <w:rFonts w:ascii="Cambria Math" w:hAnsi="Cambria Math"/>
-              <w:lang w:val="en-US"/>
-            </w:rPr>
-            <m:t>;</m:t>
+            <m:t>Neuron n=null</m:t>
           </m:r>
         </m:oMath>
       </m:oMathPara>
@@ -45,40 +63,86 @@
           <w:lang w:val="en-US"/>
         </w:rPr>
       </w:pPr>
-      <m:oMathPara>
-        <m:oMathParaPr>
-          <m:jc m:val="left"/>
-        </m:oMathParaPr>
-        <m:oMath>
-          <m:r>
-            <w:rPr>
-              <w:rFonts w:ascii="Cambria Math" w:hAnsi="Cambria Math"/>
-              <w:lang w:val="en-US"/>
-            </w:rPr>
-            <m:t>Subclass sc</m:t>
-          </m:r>
-          <m:r>
-            <w:rPr>
-              <w:rFonts w:ascii="Cambria Math" w:hAnsi="Cambria Math"/>
-              <w:lang w:val="en-US"/>
-            </w:rPr>
-            <m:t>=0</m:t>
-          </m:r>
-          <m:r>
-            <w:rPr>
-              <w:rFonts w:ascii="Cambria Math" w:hAnsi="Cambria Math"/>
-              <w:lang w:val="en-US"/>
-            </w:rPr>
-            <m:t>;</m:t>
-          </m:r>
-        </m:oMath>
-      </m:oMathPara>
-    </w:p>
-    <w:p>
-      <w:pPr>
-        <w:rPr>
-          <w:rFonts w:eastAsiaTheme="minorEastAsia"/>
-          <w:iCs/>
+      <m:oMath>
+        <m:r>
+          <w:rPr>
+            <w:rFonts w:ascii="Cambria Math" w:hAnsi="Cambria Math"/>
+            <w:lang w:val="en-US"/>
+          </w:rPr>
+          <m:t xml:space="preserve">Subclass </m:t>
+        </m:r>
+        <m:r>
+          <w:rPr>
+            <w:rFonts w:ascii="Cambria Math" w:hAnsi="Cambria Math"/>
+            <w:lang w:val="en-US"/>
+          </w:rPr>
+          <m:t>ScHighError</m:t>
+        </m:r>
+        <m:r>
+          <w:rPr>
+            <w:rFonts w:ascii="Cambria Math" w:hAnsi="Cambria Math"/>
+            <w:lang w:val="en-US"/>
+          </w:rPr>
+          <m:t>=0;</m:t>
+        </m:r>
+      </m:oMath>
+      <w:r>
+        <w:rPr>
+          <w:rFonts w:eastAsiaTheme="minorEastAsia"/>
+          <w:lang w:val="en-US"/>
+        </w:rPr>
+        <w:t xml:space="preserve"> //subclass with the highest error </w:t>
+      </w:r>
+    </w:p>
+    <w:p>
+      <w:pPr>
+        <w:rPr>
+          <w:rFonts w:eastAsiaTheme="minorEastAsia"/>
+          <w:lang w:val="en-US"/>
+        </w:rPr>
+      </w:pPr>
+      <m:oMath>
+        <m:r>
+          <w:rPr>
+            <w:rFonts w:ascii="Cambria Math" w:hAnsi="Cambria Math"/>
+            <w:lang w:val="en-US"/>
+          </w:rPr>
+          <m:t xml:space="preserve">Subclass </m:t>
+        </m:r>
+        <m:r>
+          <w:rPr>
+            <w:rFonts w:ascii="Cambria Math" w:hAnsi="Cambria Math"/>
+            <w:lang w:val="en-US"/>
+          </w:rPr>
+          <m:t>actualSc</m:t>
+        </m:r>
+        <m:r>
+          <w:rPr>
+            <w:rFonts w:ascii="Cambria Math" w:hAnsi="Cambria Math"/>
+            <w:lang w:val="en-US"/>
+          </w:rPr>
+          <m:t>=</m:t>
+        </m:r>
+        <m:r>
+          <w:rPr>
+            <w:rFonts w:ascii="Cambria Math" w:hAnsi="Cambria Math"/>
+            <w:lang w:val="en-US"/>
+          </w:rPr>
+          <m:t>0</m:t>
+        </m:r>
+      </m:oMath>
+      <w:r>
+        <w:rPr>
+          <w:rFonts w:eastAsiaTheme="minorEastAsia"/>
+          <w:lang w:val="en-US"/>
+        </w:rPr>
+        <w:t xml:space="preserve"> // actual subclass specified by the pattern</w:t>
+      </w:r>
+    </w:p>
+    <w:p>
+      <w:pPr>
+        <w:rPr>
+          <w:rFonts w:eastAsiaTheme="minorEastAsia"/>
           <w:lang w:val="en-US"/>
         </w:rPr>
       </w:pPr>
@@ -95,27 +159,7 @@
               <w:rFonts w:ascii="Cambria Math" w:hAnsi="Cambria Math" w:cstheme="majorHAnsi"/>
               <w:lang w:val="en-US"/>
             </w:rPr>
-            <m:t>Initialize input &amp; target</m:t>
-          </m:r>
-          <m:r>
-            <m:rPr>
-              <m:sty m:val="p"/>
-            </m:rPr>
-            <w:rPr>
-              <w:rFonts w:ascii="Cambria Math" w:hAnsi="Cambria Math" w:cstheme="majorHAnsi"/>
-              <w:lang w:val="en-US"/>
-            </w:rPr>
-            <m:t xml:space="preserve"> </m:t>
-          </m:r>
-          <m:r>
-            <m:rPr>
-              <m:sty m:val="p"/>
-            </m:rPr>
-            <w:rPr>
-              <w:rFonts w:ascii="Cambria Math" w:hAnsi="Cambria Math" w:cstheme="majorHAnsi"/>
-              <w:lang w:val="en-US"/>
-            </w:rPr>
-            <m:t>values</m:t>
+            <m:t>Initialize input &amp; target values</m:t>
           </m:r>
         </m:oMath>
       </m:oMathPara>
@@ -125,15 +169,6 @@
         <w:rPr>
           <w:rFonts w:eastAsiaTheme="minorEastAsia"/>
           <w:lang w:val="en-US"/>
-        </w:rPr>
-      </w:pPr>
-    </w:p>
-    <w:p>
-      <w:pPr>
-        <w:rPr>
-          <w:rFonts w:ascii="Cambria Math" w:hAnsi="Cambria Math"/>
-          <w:lang w:val="en-US"/>
-          <w:oMath/>
         </w:rPr>
       </w:pPr>
       <m:oMathPara>
@@ -146,14 +181,108 @@
               <w:rFonts w:ascii="Cambria Math" w:hAnsi="Cambria Math"/>
               <w:lang w:val="en-US"/>
             </w:rPr>
-            <m:t>CREATE_NET</m:t>
+            <m:t xml:space="preserve">    </m:t>
           </m:r>
+        </m:oMath>
+      </m:oMathPara>
+    </w:p>
+    <w:p>
+      <w:pPr>
+        <w:rPr>
+          <w:rFonts w:ascii="Cambria Math" w:hAnsi="Cambria Math"/>
+          <w:lang w:val="en-US"/>
+          <w:oMath/>
+        </w:rPr>
+      </w:pPr>
+      <m:oMathPara>
+        <m:oMathParaPr>
+          <m:jc m:val="left"/>
+        </m:oMathParaPr>
+        <m:oMath>
           <m:r>
+            <m:rPr>
+              <m:sty m:val="p"/>
+            </m:rPr>
             <w:rPr>
               <w:rFonts w:ascii="Cambria Math" w:hAnsi="Cambria Math"/>
               <w:lang w:val="en-US"/>
             </w:rPr>
-            <m:t>()</m:t>
+            <m:t>Create Subclasses</m:t>
+          </m:r>
+          <m:r>
+            <m:rPr>
+              <m:sty m:val="p"/>
+            </m:rPr>
+            <w:rPr>
+              <w:rFonts w:ascii="Cambria Math" w:hAnsi="Cambria Math"/>
+              <w:lang w:val="en-US"/>
+            </w:rPr>
+            <m:t xml:space="preserve"> </m:t>
+          </m:r>
+          <m:d>
+            <m:dPr>
+              <m:ctrlPr>
+                <w:rPr>
+                  <w:rFonts w:ascii="Cambria Math" w:hAnsi="Cambria Math"/>
+                  <w:iCs/>
+                  <w:lang w:val="en-US"/>
+                </w:rPr>
+              </m:ctrlPr>
+            </m:dPr>
+            <m:e>
+              <m:r>
+                <m:rPr>
+                  <m:sty m:val="p"/>
+                </m:rPr>
+                <w:rPr>
+                  <w:rFonts w:ascii="Cambria Math" w:hAnsi="Cambria Math"/>
+                  <w:lang w:val="en-US"/>
+                </w:rPr>
+                <m:t>-objects</m:t>
+              </m:r>
+            </m:e>
+          </m:d>
+          <m:r>
+            <m:rPr>
+              <m:sty m:val="p"/>
+            </m:rPr>
+            <w:rPr>
+              <w:rFonts w:ascii="Cambria Math" w:hAnsi="Cambria Math"/>
+              <w:lang w:val="en-US"/>
+            </w:rPr>
+            <m:t xml:space="preserve"> </m:t>
+          </m:r>
+          <m:r>
+            <m:rPr>
+              <m:sty m:val="p"/>
+            </m:rPr>
+            <w:rPr>
+              <w:rFonts w:ascii="Cambria Math" w:hAnsi="Cambria Math"/>
+              <w:lang w:val="en-US"/>
+            </w:rPr>
+            <m:t>with one neuron per subclass with the given target values</m:t>
+          </m:r>
+          <m:r>
+            <m:rPr>
+              <m:sty m:val="p"/>
+            </m:rPr>
+            <w:rPr>
+              <w:rFonts w:ascii="Cambria Math" w:hAnsi="Cambria Math"/>
+              <w:lang w:val="en-US"/>
+            </w:rPr>
+            <w:br/>
+          </m:r>
+        </m:oMath>
+        <m:oMath>
+          <m:r>
+            <m:rPr>
+              <m:sty m:val="p"/>
+            </m:rPr>
+            <w:rPr>
+              <w:rFonts w:ascii="Cambria Math" w:hAnsi="Cambria Math"/>
+              <w:lang w:val="en-US"/>
+            </w:rPr>
+            <m:t>and map it with the neurons</m:t>
           </m:r>
         </m:oMath>
       </m:oMathPara>
@@ -196,42 +325,7 @@
               <w:rFonts w:ascii="Cambria Math" w:hAnsi="Cambria Math"/>
               <w:lang w:val="en-US"/>
             </w:rPr>
-            <m:t xml:space="preserve"> </m:t>
-          </m:r>
-          <m:r>
-            <w:rPr>
-              <w:rFonts w:ascii="Cambria Math" w:hAnsi="Cambria Math"/>
-              <w:lang w:val="en-US"/>
-            </w:rPr>
-            <m:t>NET_ACCUR</m:t>
-          </m:r>
-          <m:r>
-            <w:rPr>
-              <w:rFonts w:ascii="Cambria Math" w:hAnsi="Cambria Math"/>
-              <w:lang w:val="en-US"/>
-            </w:rPr>
-            <m:t>A</m:t>
-          </m:r>
-          <m:r>
-            <w:rPr>
-              <w:rFonts w:ascii="Cambria Math" w:hAnsi="Cambria Math"/>
-              <w:lang w:val="en-US"/>
-            </w:rPr>
-            <m:t>CY</m:t>
-          </m:r>
-          <m:r>
-            <w:rPr>
-              <w:rFonts w:ascii="Cambria Math" w:hAnsi="Cambria Math"/>
-              <w:lang w:val="en-US"/>
-            </w:rPr>
-            <m:t>()</m:t>
-          </m:r>
-          <m:r>
-            <w:rPr>
-              <w:rFonts w:ascii="Cambria Math" w:hAnsi="Cambria Math"/>
-              <w:lang w:val="en-US"/>
-            </w:rPr>
-            <m:t xml:space="preserve"> </m:t>
+            <m:t xml:space="preserve"> NET_ACCURACY() </m:t>
           </m:r>
           <m:r>
             <m:rPr>
@@ -250,6 +344,16 @@
             </w:rPr>
             <m:t xml:space="preserve"> </m:t>
           </m:r>
+          <m:r>
+            <m:rPr>
+              <m:sty m:val="p"/>
+            </m:rPr>
+            <w:rPr>
+              <w:rFonts w:ascii="Cambria Math" w:hAnsi="Cambria Math"/>
+              <w:lang w:val="en-US"/>
+            </w:rPr>
+            <m:t>(2 loops before first check)</m:t>
+          </m:r>
         </m:oMath>
       </m:oMathPara>
     </w:p>
@@ -271,7 +375,44 @@
               <w:rFonts w:ascii="Cambria Math" w:hAnsi="Cambria Math"/>
               <w:lang w:val="en-US"/>
             </w:rPr>
-            <m:t xml:space="preserve">    Initialize PatternSet</m:t>
+            <m:t xml:space="preserve">    </m:t>
+          </m:r>
+          <m:r>
+            <w:rPr>
+              <w:rFonts w:ascii="Cambria Math" w:hAnsi="Cambria Math"/>
+              <w:lang w:val="en-US"/>
+            </w:rPr>
+            <m:t>CREATE_NET()</m:t>
+          </m:r>
+        </m:oMath>
+      </m:oMathPara>
+    </w:p>
+    <w:p>
+      <w:pPr>
+        <w:rPr>
+          <w:rFonts w:ascii="Cambria Math" w:hAnsi="Cambria Math"/>
+          <w:lang w:val="en-US"/>
+          <w:oMath/>
+        </w:rPr>
+      </w:pPr>
+      <m:oMathPara>
+        <m:oMathParaPr>
+          <m:jc m:val="left"/>
+        </m:oMathParaPr>
+        <m:oMath>
+          <m:r>
+            <w:rPr>
+              <w:rFonts w:ascii="Cambria Math" w:hAnsi="Cambria Math"/>
+              <w:lang w:val="en-US"/>
+            </w:rPr>
+            <m:t xml:space="preserve">    </m:t>
+          </m:r>
+          <m:r>
+            <w:rPr>
+              <w:rFonts w:ascii="Cambria Math" w:hAnsi="Cambria Math"/>
+              <w:lang w:val="en-US"/>
+            </w:rPr>
+            <m:t>Initialize PatternSet</m:t>
           </m:r>
         </m:oMath>
       </m:oMathPara>
@@ -316,28 +457,7 @@
               <w:rFonts w:ascii="Cambria Math" w:hAnsi="Cambria Math"/>
               <w:lang w:val="en-US"/>
             </w:rPr>
-            <m:t xml:space="preserve">    T</m:t>
-          </m:r>
-          <m:r>
-            <w:rPr>
-              <w:rFonts w:ascii="Cambria Math" w:hAnsi="Cambria Math"/>
-              <w:lang w:val="en-US"/>
-            </w:rPr>
-            <m:t>RAINER</m:t>
-          </m:r>
-          <m:r>
-            <w:rPr>
-              <w:rFonts w:ascii="Cambria Math" w:hAnsi="Cambria Math"/>
-              <w:lang w:val="en-US"/>
-            </w:rPr>
-            <m:t>.train</m:t>
-          </m:r>
-          <m:r>
-            <w:rPr>
-              <w:rFonts w:ascii="Cambria Math" w:hAnsi="Cambria Math"/>
-              <w:lang w:val="en-US"/>
-            </w:rPr>
-            <m:t>()</m:t>
+            <m:t xml:space="preserve">    TRAINER.train()</m:t>
           </m:r>
         </m:oMath>
       </m:oMathPara>
@@ -371,17 +491,7 @@
               <w:rFonts w:ascii="Cambria Math" w:eastAsiaTheme="minorEastAsia" w:hAnsi="Cambria Math"/>
               <w:lang w:val="en-US"/>
             </w:rPr>
-            <m:t xml:space="preserve">    </m:t>
-          </m:r>
-          <m:r>
-            <m:rPr>
-              <m:sty m:val="bi"/>
-            </m:rPr>
-            <w:rPr>
-              <w:rFonts w:ascii="Cambria Math" w:eastAsiaTheme="minorEastAsia" w:hAnsi="Cambria Math"/>
-              <w:lang w:val="en-US"/>
-            </w:rPr>
-            <m:t xml:space="preserve">for </m:t>
+            <m:t xml:space="preserve">    for </m:t>
           </m:r>
           <m:r>
             <m:rPr>
@@ -400,7 +510,6 @@
       <w:pPr>
         <w:rPr>
           <w:rFonts w:eastAsiaTheme="minorEastAsia"/>
-          <w:iCs/>
           <w:lang w:val="en-US"/>
         </w:rPr>
       </w:pPr>
@@ -421,6 +530,84 @@
           <m:t>n=getWinningNeuron()</m:t>
         </m:r>
       </m:oMath>
+    </w:p>
+    <w:p>
+      <w:pPr>
+        <w:rPr>
+          <w:rFonts w:eastAsiaTheme="minorEastAsia"/>
+          <w:lang w:val="en-US"/>
+        </w:rPr>
+      </w:pPr>
+      <w:r>
+        <w:rPr>
+          <w:rFonts w:eastAsiaTheme="minorEastAsia"/>
+          <w:lang w:val="en-US"/>
+        </w:rPr>
+        <w:tab/>
+      </w:r>
+      <m:oMath>
+        <m:r>
+          <w:rPr>
+            <w:rFonts w:ascii="Cambria Math" w:eastAsiaTheme="minorEastAsia" w:hAnsi="Cambria Math"/>
+            <w:lang w:val="en-US"/>
+          </w:rPr>
+          <m:t>actualSc</m:t>
+        </m:r>
+        <m:r>
+          <w:rPr>
+            <w:rFonts w:ascii="Cambria Math" w:eastAsiaTheme="minorEastAsia" w:hAnsi="Cambria Math"/>
+            <w:lang w:val="en-US"/>
+          </w:rPr>
+          <m:t>=</m:t>
+        </m:r>
+        <m:r>
+          <w:rPr>
+            <w:rFonts w:ascii="Cambria Math" w:eastAsiaTheme="minorEastAsia" w:hAnsi="Cambria Math"/>
+            <w:lang w:val="en-US"/>
+          </w:rPr>
+          <m:t>pattern.subclass()</m:t>
+        </m:r>
+      </m:oMath>
+    </w:p>
+    <w:p>
+      <w:pPr>
+        <w:rPr>
+          <w:rFonts w:eastAsiaTheme="minorEastAsia"/>
+          <w:lang w:val="en-US"/>
+        </w:rPr>
+      </w:pPr>
+    </w:p>
+    <w:p>
+      <w:pPr>
+        <w:rPr>
+          <w:rFonts w:eastAsiaTheme="minorEastAsia"/>
+          <w:iCs/>
+          <w:lang w:val="en-US"/>
+        </w:rPr>
+      </w:pPr>
+      <w:r>
+        <w:rPr>
+          <w:rFonts w:eastAsiaTheme="minorEastAsia"/>
+          <w:lang w:val="en-US"/>
+        </w:rPr>
+        <w:tab/>
+      </w:r>
+      <w:proofErr w:type="spellStart"/>
+      <w:r>
+        <w:rPr>
+          <w:rFonts w:eastAsiaTheme="minorEastAsia"/>
+          <w:lang w:val="en-US"/>
+        </w:rPr>
+        <w:t>acutalSc.numberOfUses</w:t>
+      </w:r>
+      <w:proofErr w:type="spellEnd"/>
+      <w:r>
+        <w:rPr>
+          <w:rFonts w:eastAsiaTheme="minorEastAsia"/>
+          <w:lang w:val="en-US"/>
+        </w:rPr>
+        <w:t>() + 1</w:t>
+      </w:r>
     </w:p>
     <w:p>
       <w:pPr>
@@ -433,6 +620,9 @@
       <m:oMathPara>
         <m:oMath>
           <m:r>
+            <m:rPr>
+              <m:sty m:val="p"/>
+            </m:rPr>
             <w:rPr>
               <w:rFonts w:ascii="Cambria Math" w:eastAsiaTheme="minorEastAsia" w:hAnsi="Cambria Math"/>
               <w:lang w:val="en-US"/>
@@ -465,7 +655,64 @@
             <w:rFonts w:ascii="Cambria Math" w:eastAsiaTheme="minorEastAsia" w:hAnsi="Cambria Math"/>
             <w:lang w:val="en-US"/>
           </w:rPr>
-          <m:t xml:space="preserve"> n </m:t>
+          <m:t xml:space="preserve"> n</m:t>
+        </m:r>
+        <m:r>
+          <w:rPr>
+            <w:rFonts w:ascii="Cambria Math" w:eastAsiaTheme="minorEastAsia" w:hAnsi="Cambria Math"/>
+            <w:lang w:val="en-US"/>
+          </w:rPr>
+          <m:t>.subclass()=actualSc</m:t>
+        </m:r>
+      </m:oMath>
+      <w:r>
+        <w:rPr>
+          <w:rFonts w:eastAsiaTheme="minorEastAsia"/>
+          <w:lang w:val="en-US"/>
+        </w:rPr>
+        <w:t xml:space="preserve"> //winning neuron is in correct subclass</w:t>
+      </w:r>
+    </w:p>
+    <w:p>
+      <w:pPr>
+        <w:ind w:right="-1191"/>
+        <w:rPr>
+          <w:rFonts w:eastAsiaTheme="minorEastAsia"/>
+          <w:iCs/>
+          <w:lang w:val="en-US"/>
+        </w:rPr>
+      </w:pPr>
+      <w:r>
+        <w:rPr>
+          <w:rFonts w:eastAsiaTheme="minorEastAsia"/>
+          <w:lang w:val="en-US"/>
+        </w:rPr>
+        <w:tab/>
+      </w:r>
+      <w:r>
+        <w:rPr>
+          <w:rFonts w:eastAsiaTheme="minorEastAsia"/>
+          <w:lang w:val="en-US"/>
+        </w:rPr>
+        <w:tab/>
+      </w:r>
+      <m:oMath>
+        <m:r>
+          <m:rPr>
+            <m:sty m:val="bi"/>
+          </m:rPr>
+          <w:rPr>
+            <w:rFonts w:ascii="Cambria Math" w:eastAsiaTheme="minorEastAsia" w:hAnsi="Cambria Math"/>
+            <w:lang w:val="en-US"/>
+          </w:rPr>
+          <m:t xml:space="preserve">if </m:t>
+        </m:r>
+        <m:r>
+          <w:rPr>
+            <w:rFonts w:ascii="Cambria Math" w:eastAsiaTheme="minorEastAsia" w:hAnsi="Cambria Math"/>
+            <w:lang w:val="en-US"/>
+          </w:rPr>
+          <m:t>n≠</m:t>
         </m:r>
         <m:r>
           <m:rPr>
@@ -475,7 +722,44 @@
             <w:rFonts w:ascii="Cambria Math" w:eastAsiaTheme="minorEastAsia" w:hAnsi="Cambria Math"/>
             <w:lang w:val="en-US"/>
           </w:rPr>
-          <m:t>is in correct subclass</m:t>
+          <m:t>expected Ouputneuron</m:t>
+        </m:r>
+        <m:r>
+          <m:rPr>
+            <m:sty m:val="p"/>
+          </m:rPr>
+          <w:rPr>
+            <w:rFonts w:ascii="Cambria Math" w:eastAsiaTheme="minorEastAsia" w:hAnsi="Cambria Math"/>
+            <w:lang w:val="en-US"/>
+          </w:rPr>
+          <m:t xml:space="preserve"> (</m:t>
+        </m:r>
+        <m:r>
+          <w:rPr>
+            <w:rFonts w:ascii="Cambria Math" w:eastAsiaTheme="minorEastAsia" w:hAnsi="Cambria Math"/>
+            <w:lang w:val="en-US"/>
+          </w:rPr>
+          <m:t>n.subclass()</m:t>
+        </m:r>
+        <m:r>
+          <m:rPr>
+            <m:sty m:val="p"/>
+          </m:rPr>
+          <w:rPr>
+            <w:rFonts w:ascii="Cambria Math" w:eastAsiaTheme="minorEastAsia" w:hAnsi="Cambria Math"/>
+            <w:lang w:val="en-US"/>
+          </w:rPr>
+          <m:t>≠</m:t>
+        </m:r>
+        <m:r>
+          <m:rPr>
+            <m:sty m:val="p"/>
+          </m:rPr>
+          <w:rPr>
+            <w:rFonts w:ascii="Cambria Math" w:eastAsiaTheme="minorEastAsia" w:hAnsi="Cambria Math"/>
+            <w:lang w:val="en-US"/>
+          </w:rPr>
+          <m:t>actualSc.outputneuron())</m:t>
         </m:r>
       </m:oMath>
     </w:p>
@@ -484,17 +768,116 @@
         <w:ind w:right="-1191"/>
         <w:rPr>
           <w:rFonts w:eastAsiaTheme="minorEastAsia"/>
-          <w:iCs/>
-          <w:lang w:val="en-US"/>
-        </w:rPr>
-      </w:pPr>
-      <w:r>
-        <w:rPr>
-          <w:rFonts w:eastAsiaTheme="minorEastAsia"/>
+          <w:lang w:val="en-US"/>
+        </w:rPr>
+      </w:pPr>
+      <w:r>
+        <w:rPr>
+          <w:rFonts w:eastAsiaTheme="minorEastAsia"/>
+          <w:iCs/>
           <w:lang w:val="en-US"/>
         </w:rPr>
         <w:tab/>
       </w:r>
+      <w:r>
+        <w:rPr>
+          <w:rFonts w:eastAsiaTheme="minorEastAsia"/>
+          <w:iCs/>
+          <w:lang w:val="en-US"/>
+        </w:rPr>
+        <w:tab/>
+      </w:r>
+      <w:r>
+        <w:rPr>
+          <w:rFonts w:eastAsiaTheme="minorEastAsia"/>
+          <w:iCs/>
+          <w:lang w:val="en-US"/>
+        </w:rPr>
+        <w:tab/>
+      </w:r>
+      <m:oMath>
+        <m:r>
+          <m:rPr>
+            <m:sty m:val="p"/>
+          </m:rPr>
+          <w:rPr>
+            <w:rFonts w:ascii="Cambria Math" w:eastAsiaTheme="minorEastAsia" w:hAnsi="Cambria Math"/>
+            <w:lang w:val="en-US"/>
+          </w:rPr>
+          <m:t xml:space="preserve">set </m:t>
+        </m:r>
+        <m:r>
+          <w:rPr>
+            <w:rFonts w:ascii="Cambria Math" w:eastAsiaTheme="minorEastAsia" w:hAnsi="Cambria Math"/>
+            <w:lang w:val="en-US"/>
+          </w:rPr>
+          <m:t xml:space="preserve">n </m:t>
+        </m:r>
+        <m:r>
+          <m:rPr>
+            <m:sty m:val="p"/>
+          </m:rPr>
+          <w:rPr>
+            <w:rFonts w:ascii="Cambria Math" w:eastAsiaTheme="minorEastAsia" w:hAnsi="Cambria Math"/>
+            <w:lang w:val="en-US"/>
+          </w:rPr>
+          <m:t>as outputneuron</m:t>
+        </m:r>
+        <m:r>
+          <m:rPr>
+            <m:sty m:val="p"/>
+          </m:rPr>
+          <w:rPr>
+            <w:rFonts w:ascii="Cambria Math" w:eastAsiaTheme="minorEastAsia" w:hAnsi="Cambria Math"/>
+            <w:lang w:val="en-US"/>
+          </w:rPr>
+          <m:t xml:space="preserve"> (value 1)</m:t>
+        </m:r>
+        <m:r>
+          <m:rPr>
+            <m:sty m:val="p"/>
+          </m:rPr>
+          <w:rPr>
+            <w:rFonts w:ascii="Cambria Math" w:eastAsiaTheme="minorEastAsia" w:hAnsi="Cambria Math"/>
+            <w:lang w:val="en-US"/>
+          </w:rPr>
+          <m:t xml:space="preserve"> in target values</m:t>
+        </m:r>
+      </m:oMath>
+      <w:r>
+        <w:rPr>
+          <w:rFonts w:eastAsiaTheme="minorEastAsia"/>
+          <w:lang w:val="en-US"/>
+        </w:rPr>
+        <w:t xml:space="preserve"> and old </w:t>
+      </w:r>
+      <w:proofErr w:type="spellStart"/>
+      <w:r>
+        <w:rPr>
+          <w:rFonts w:eastAsiaTheme="minorEastAsia"/>
+          <w:lang w:val="en-US"/>
+        </w:rPr>
+        <w:t>outputneuron</w:t>
+      </w:r>
+      <w:proofErr w:type="spellEnd"/>
+      <w:r>
+        <w:rPr>
+          <w:rFonts w:eastAsiaTheme="minorEastAsia"/>
+          <w:lang w:val="en-US"/>
+        </w:rPr>
+        <w:t xml:space="preserve"> 0</w:t>
+      </w:r>
+    </w:p>
+    <w:p>
+      <w:pPr>
+        <w:ind w:right="-1191"/>
+        <w:rPr>
+          <w:rFonts w:eastAsiaTheme="minorEastAsia"/>
+          <w:b/>
+          <w:bCs/>
+          <w:lang w:val="en-US"/>
+        </w:rPr>
+      </w:pPr>
       <w:r>
         <w:rPr>
           <w:rFonts w:eastAsiaTheme="minorEastAsia"/>
@@ -511,8 +894,92 @@
             <w:rFonts w:ascii="Cambria Math" w:eastAsiaTheme="minorEastAsia" w:hAnsi="Cambria Math"/>
             <w:lang w:val="en-US"/>
           </w:rPr>
-          <m:t>if</m:t>
-        </m:r>
+          <m:t>else</m:t>
+        </m:r>
+      </m:oMath>
+    </w:p>
+    <w:p>
+      <w:pPr>
+        <w:ind w:right="-1191"/>
+        <w:rPr>
+          <w:rFonts w:eastAsiaTheme="minorEastAsia"/>
+          <w:lang w:val="en-US"/>
+        </w:rPr>
+      </w:pPr>
+      <w:r>
+        <w:rPr>
+          <w:rFonts w:eastAsiaTheme="minorEastAsia"/>
+          <w:lang w:val="en-US"/>
+        </w:rPr>
+        <w:tab/>
+      </w:r>
+      <w:r>
+        <w:rPr>
+          <w:rFonts w:eastAsiaTheme="minorEastAsia"/>
+          <w:lang w:val="en-US"/>
+        </w:rPr>
+        <w:tab/>
+      </w:r>
+      <m:oMath>
+        <m:r>
+          <w:rPr>
+            <w:rFonts w:ascii="Cambria Math" w:eastAsiaTheme="minorEastAsia" w:hAnsi="Cambria Math"/>
+            <w:lang w:val="en-US"/>
+          </w:rPr>
+          <m:t>actualSc</m:t>
+        </m:r>
+        <m:r>
+          <w:rPr>
+            <w:rFonts w:ascii="Cambria Math" w:eastAsiaTheme="minorEastAsia" w:hAnsi="Cambria Math"/>
+            <w:lang w:val="en-US"/>
+          </w:rPr>
+          <m:t>.</m:t>
+        </m:r>
+        <m:r>
+          <w:rPr>
+            <w:rFonts w:ascii="Cambria Math" w:eastAsiaTheme="minorEastAsia" w:hAnsi="Cambria Math"/>
+            <w:lang w:val="en-US"/>
+          </w:rPr>
+          <m:t>numberOf</m:t>
+        </m:r>
+        <m:r>
+          <w:rPr>
+            <w:rFonts w:ascii="Cambria Math" w:eastAsiaTheme="minorEastAsia" w:hAnsi="Cambria Math"/>
+            <w:lang w:val="en-US"/>
+          </w:rPr>
+          <m:t>WrongOutput()</m:t>
+        </m:r>
+        <m:r>
+          <w:rPr>
+            <w:rFonts w:ascii="Cambria Math" w:eastAsiaTheme="minorEastAsia" w:hAnsi="Cambria Math"/>
+            <w:lang w:val="en-US"/>
+          </w:rPr>
+          <m:t>+1</m:t>
+        </m:r>
+      </m:oMath>
+    </w:p>
+    <w:p>
+      <w:pPr>
+        <w:rPr>
+          <w:rFonts w:eastAsiaTheme="minorEastAsia"/>
+          <w:lang w:val="en-US"/>
+        </w:rPr>
+      </w:pPr>
+      <w:r>
+        <w:rPr>
+          <w:rFonts w:eastAsiaTheme="minorEastAsia"/>
+          <w:lang w:val="en-US"/>
+        </w:rPr>
+        <w:tab/>
+      </w:r>
+      <w:r>
+        <w:rPr>
+          <w:rFonts w:eastAsiaTheme="minorEastAsia"/>
+          <w:lang w:val="en-US"/>
+        </w:rPr>
+        <w:tab/>
+      </w:r>
+      <m:oMath>
         <m:r>
           <m:rPr>
             <m:sty m:val="bi"/>
@@ -521,6 +988,13 @@
             <w:rFonts w:ascii="Cambria Math" w:eastAsiaTheme="minorEastAsia" w:hAnsi="Cambria Math"/>
             <w:lang w:val="en-US"/>
           </w:rPr>
+          <m:t>if</m:t>
+        </m:r>
+        <m:r>
+          <w:rPr>
+            <w:rFonts w:ascii="Cambria Math" w:eastAsiaTheme="minorEastAsia" w:hAnsi="Cambria Math"/>
+            <w:lang w:val="en-US"/>
+          </w:rPr>
           <m:t xml:space="preserve"> </m:t>
         </m:r>
         <m:r>
@@ -528,37 +1002,28 @@
             <w:rFonts w:ascii="Cambria Math" w:eastAsiaTheme="minorEastAsia" w:hAnsi="Cambria Math"/>
             <w:lang w:val="en-US"/>
           </w:rPr>
-          <m:t>n≠</m:t>
-        </m:r>
-        <m:r>
-          <m:rPr>
-            <m:sty m:val="p"/>
-          </m:rPr>
-          <w:rPr>
-            <w:rFonts w:ascii="Cambria Math" w:eastAsiaTheme="minorEastAsia" w:hAnsi="Cambria Math"/>
-            <w:lang w:val="en-US"/>
-          </w:rPr>
-          <m:t>expecte</m:t>
-        </m:r>
-        <m:r>
-          <m:rPr>
-            <m:sty m:val="p"/>
-          </m:rPr>
-          <w:rPr>
-            <w:rFonts w:ascii="Cambria Math" w:eastAsiaTheme="minorEastAsia" w:hAnsi="Cambria Math"/>
-            <w:lang w:val="en-US"/>
-          </w:rPr>
-          <m:t>d</m:t>
-        </m:r>
-        <m:r>
-          <m:rPr>
-            <m:sty m:val="p"/>
-          </m:rPr>
-          <w:rPr>
-            <w:rFonts w:ascii="Cambria Math" w:eastAsiaTheme="minorEastAsia" w:hAnsi="Cambria Math"/>
-            <w:lang w:val="en-US"/>
-          </w:rPr>
-          <m:t xml:space="preserve"> Ouputneuron</m:t>
+          <m:t>actualSc</m:t>
+        </m:r>
+        <m:r>
+          <w:rPr>
+            <w:rFonts w:ascii="Cambria Math" w:eastAsiaTheme="minorEastAsia" w:hAnsi="Cambria Math"/>
+            <w:lang w:val="en-US"/>
+          </w:rPr>
+          <m:t>.subclass().error&gt;</m:t>
+        </m:r>
+        <m:r>
+          <w:rPr>
+            <w:rFonts w:ascii="Cambria Math" w:hAnsi="Cambria Math"/>
+            <w:lang w:val="en-US"/>
+          </w:rPr>
+          <m:t>ScHighError</m:t>
+        </m:r>
+        <m:r>
+          <w:rPr>
+            <w:rFonts w:ascii="Cambria Math" w:eastAsiaTheme="minorEastAsia" w:hAnsi="Cambria Math"/>
+            <w:lang w:val="en-US"/>
+          </w:rPr>
+          <m:t>.error</m:t>
         </m:r>
       </m:oMath>
     </w:p>
@@ -573,7 +1038,6 @@
       <w:r>
         <w:rPr>
           <w:rFonts w:eastAsiaTheme="minorEastAsia"/>
-          <w:iCs/>
           <w:lang w:val="en-US"/>
         </w:rPr>
         <w:tab/>
@@ -581,7 +1045,6 @@
       <w:r>
         <w:rPr>
           <w:rFonts w:eastAsiaTheme="minorEastAsia"/>
-          <w:iCs/>
           <w:lang w:val="en-US"/>
         </w:rPr>
         <w:tab/>
@@ -589,38 +1052,38 @@
       <w:r>
         <w:rPr>
           <w:rFonts w:eastAsiaTheme="minorEastAsia"/>
-          <w:iCs/>
           <w:lang w:val="en-US"/>
         </w:rPr>
         <w:tab/>
       </w:r>
       <m:oMath>
         <m:r>
-          <m:rPr>
-            <m:sty m:val="p"/>
-          </m:rPr>
-          <w:rPr>
-            <w:rFonts w:ascii="Cambria Math" w:eastAsiaTheme="minorEastAsia" w:hAnsi="Cambria Math"/>
-            <w:lang w:val="en-US"/>
-          </w:rPr>
-          <m:t xml:space="preserve">set </m:t>
-        </m:r>
-        <m:r>
-          <w:rPr>
-            <w:rFonts w:ascii="Cambria Math" w:eastAsiaTheme="minorEastAsia" w:hAnsi="Cambria Math"/>
-            <w:lang w:val="en-US"/>
-          </w:rPr>
-          <m:t xml:space="preserve">n </m:t>
-        </m:r>
-        <m:r>
-          <m:rPr>
-            <m:sty m:val="p"/>
-          </m:rPr>
-          <w:rPr>
-            <w:rFonts w:ascii="Cambria Math" w:eastAsiaTheme="minorEastAsia" w:hAnsi="Cambria Math"/>
-            <w:lang w:val="en-US"/>
-          </w:rPr>
-          <m:t>as outputneuron in target values</m:t>
+          <w:rPr>
+            <w:rFonts w:ascii="Cambria Math" w:hAnsi="Cambria Math"/>
+            <w:lang w:val="en-US"/>
+          </w:rPr>
+          <m:t>S</m:t>
+        </m:r>
+        <m:r>
+          <w:rPr>
+            <w:rFonts w:ascii="Cambria Math" w:hAnsi="Cambria Math"/>
+            <w:lang w:val="en-US"/>
+          </w:rPr>
+          <m:t>cHighError</m:t>
+        </m:r>
+        <m:r>
+          <w:rPr>
+            <w:rFonts w:ascii="Cambria Math" w:eastAsiaTheme="minorEastAsia" w:hAnsi="Cambria Math"/>
+            <w:lang w:val="en-US"/>
+          </w:rPr>
+          <m:t>=</m:t>
+        </m:r>
+        <m:r>
+          <w:rPr>
+            <w:rFonts w:ascii="Cambria Math" w:eastAsiaTheme="minorEastAsia" w:hAnsi="Cambria Math"/>
+            <w:lang w:val="en-US"/>
+          </w:rPr>
+          <m:t>actualSc</m:t>
         </m:r>
       </m:oMath>
     </w:p>
@@ -629,8 +1092,15 @@
         <w:ind w:right="-1191"/>
         <w:rPr>
           <w:rFonts w:eastAsiaTheme="minorEastAsia"/>
-          <w:b/>
-          <w:bCs/>
+          <w:lang w:val="en-US"/>
+        </w:rPr>
+      </w:pPr>
+    </w:p>
+    <w:p>
+      <w:pPr>
+        <w:ind w:right="-1191"/>
+        <w:rPr>
+          <w:rFonts w:eastAsiaTheme="minorEastAsia"/>
           <w:lang w:val="en-US"/>
         </w:rPr>
       </w:pPr>
@@ -641,6 +1111,48 @@
         </w:rPr>
         <w:tab/>
       </w:r>
+      <w:r>
+        <w:rPr>
+          <w:rFonts w:eastAsiaTheme="minorEastAsia"/>
+          <w:lang w:val="en-US"/>
+        </w:rPr>
+        <w:tab/>
+      </w:r>
+      <m:oMath>
+        <m:r>
+          <w:rPr>
+            <w:rFonts w:ascii="Cambria Math" w:eastAsiaTheme="minorEastAsia" w:hAnsi="Cambria Math"/>
+            <w:lang w:val="en-US"/>
+          </w:rPr>
+          <m:t>actualSc.safeWrongPattern(pattern)</m:t>
+        </m:r>
+      </m:oMath>
+    </w:p>
+    <w:p>
+      <w:pPr>
+        <w:ind w:right="-1191"/>
+        <w:rPr>
+          <w:rFonts w:eastAsiaTheme="minorEastAsia"/>
+          <w:lang w:val="en-US"/>
+        </w:rPr>
+      </w:pPr>
+    </w:p>
+    <w:p>
+      <w:pPr>
+        <w:ind w:right="-1191"/>
+        <w:rPr>
+          <w:rFonts w:eastAsiaTheme="minorEastAsia"/>
+          <w:lang w:val="en-US"/>
+        </w:rPr>
+      </w:pPr>
+    </w:p>
+    <w:p>
+      <w:pPr>
+        <w:rPr>
+          <w:rFonts w:eastAsiaTheme="minorEastAsia"/>
+          <w:lang w:val="en-US"/>
+        </w:rPr>
+      </w:pPr>
       <m:oMath>
         <m:r>
           <m:rPr>
@@ -650,162 +1162,53 @@
             <w:rFonts w:ascii="Cambria Math" w:eastAsiaTheme="minorEastAsia" w:hAnsi="Cambria Math"/>
             <w:lang w:val="en-US"/>
           </w:rPr>
-          <m:t>else</m:t>
+          <m:t xml:space="preserve">    </m:t>
+        </m:r>
+        <m:r>
+          <w:rPr>
+            <w:rFonts w:ascii="Cambria Math" w:hAnsi="Cambria Math"/>
+            <w:lang w:val="en-US"/>
+          </w:rPr>
+          <m:t>S</m:t>
+        </m:r>
+        <m:r>
+          <w:rPr>
+            <w:rFonts w:ascii="Cambria Math" w:hAnsi="Cambria Math"/>
+            <w:lang w:val="en-US"/>
+          </w:rPr>
+          <m:t>cHighError</m:t>
+        </m:r>
+        <m:r>
+          <w:rPr>
+            <w:rFonts w:ascii="Cambria Math" w:eastAsiaTheme="minorEastAsia" w:hAnsi="Cambria Math"/>
+            <w:lang w:val="en-US"/>
+          </w:rPr>
+          <m:t>.addNeuron()</m:t>
         </m:r>
       </m:oMath>
-    </w:p>
-    <w:p>
-      <w:pPr>
-        <w:ind w:right="-1191"/>
-        <w:rPr>
-          <w:rFonts w:eastAsiaTheme="minorEastAsia"/>
-          <w:lang w:val="en-US"/>
-        </w:rPr>
-      </w:pPr>
-      <w:r>
-        <w:rPr>
-          <w:rFonts w:eastAsiaTheme="minorEastAsia"/>
-          <w:lang w:val="en-US"/>
-        </w:rPr>
-        <w:tab/>
-      </w:r>
-      <w:r>
-        <w:rPr>
-          <w:rFonts w:eastAsiaTheme="minorEastAsia"/>
-          <w:lang w:val="en-US"/>
-        </w:rPr>
-        <w:tab/>
-      </w:r>
-      <m:oMath>
-        <m:r>
-          <w:rPr>
-            <w:rFonts w:ascii="Cambria Math" w:eastAsiaTheme="minorEastAsia" w:hAnsi="Cambria Math"/>
-            <w:lang w:val="en-US"/>
-          </w:rPr>
-          <m:t>n.subclass().error+1</m:t>
-        </m:r>
-      </m:oMath>
-    </w:p>
-    <w:p>
-      <w:pPr>
-        <w:rPr>
-          <w:rFonts w:eastAsiaTheme="minorEastAsia"/>
-          <w:lang w:val="en-US"/>
-        </w:rPr>
-      </w:pPr>
-      <w:r>
-        <w:rPr>
-          <w:rFonts w:eastAsiaTheme="minorEastAsia"/>
-          <w:lang w:val="en-US"/>
-        </w:rPr>
-        <w:tab/>
-      </w:r>
-      <w:r>
-        <w:rPr>
-          <w:rFonts w:eastAsiaTheme="minorEastAsia"/>
-          <w:lang w:val="en-US"/>
-        </w:rPr>
-        <w:tab/>
-      </w:r>
-      <m:oMath>
-        <m:r>
-          <m:rPr>
-            <m:sty m:val="bi"/>
-          </m:rPr>
-          <w:rPr>
-            <w:rFonts w:ascii="Cambria Math" w:eastAsiaTheme="minorEastAsia" w:hAnsi="Cambria Math"/>
-            <w:lang w:val="en-US"/>
-          </w:rPr>
-          <m:t>if</m:t>
-        </m:r>
-        <m:r>
-          <w:rPr>
-            <w:rFonts w:ascii="Cambria Math" w:eastAsiaTheme="minorEastAsia" w:hAnsi="Cambria Math"/>
-            <w:lang w:val="en-US"/>
-          </w:rPr>
-          <m:t xml:space="preserve"> n.subclass().error&gt;sc.error</m:t>
-        </m:r>
-      </m:oMath>
-    </w:p>
-    <w:p>
-      <w:pPr>
-        <w:ind w:right="-1191"/>
-        <w:rPr>
-          <w:rFonts w:eastAsiaTheme="minorEastAsia"/>
-          <w:lang w:val="en-US"/>
-        </w:rPr>
-      </w:pPr>
-      <w:r>
-        <w:rPr>
-          <w:rFonts w:eastAsiaTheme="minorEastAsia"/>
-          <w:lang w:val="en-US"/>
-        </w:rPr>
-        <w:tab/>
-      </w:r>
-      <w:r>
-        <w:rPr>
-          <w:rFonts w:eastAsiaTheme="minorEastAsia"/>
-          <w:lang w:val="en-US"/>
-        </w:rPr>
-        <w:tab/>
-      </w:r>
-      <w:r>
-        <w:rPr>
-          <w:rFonts w:eastAsiaTheme="minorEastAsia"/>
-          <w:lang w:val="en-US"/>
-        </w:rPr>
-        <w:tab/>
-      </w:r>
-      <m:oMath>
-        <m:r>
-          <w:rPr>
-            <w:rFonts w:ascii="Cambria Math" w:eastAsiaTheme="minorEastAsia" w:hAnsi="Cambria Math"/>
-            <w:lang w:val="en-US"/>
-          </w:rPr>
-          <m:t>sc=n.subclass()</m:t>
-        </m:r>
-      </m:oMath>
-    </w:p>
-    <w:p>
-      <w:pPr>
-        <w:ind w:right="-1191"/>
-        <w:rPr>
-          <w:rFonts w:eastAsiaTheme="minorEastAsia"/>
-          <w:lang w:val="en-US"/>
-        </w:rPr>
-      </w:pPr>
-    </w:p>
-    <w:p>
-      <w:pPr>
-        <w:rPr>
-          <w:rFonts w:eastAsiaTheme="minorEastAsia"/>
-          <w:lang w:val="en-US"/>
-        </w:rPr>
-      </w:pPr>
-      <m:oMathPara>
-        <m:oMathParaPr>
-          <m:jc m:val="left"/>
-        </m:oMathParaPr>
-        <m:oMath>
-          <m:r>
-            <m:rPr>
-              <m:sty m:val="bi"/>
-            </m:rPr>
-            <w:rPr>
-              <w:rFonts w:ascii="Cambria Math" w:eastAsiaTheme="minorEastAsia" w:hAnsi="Cambria Math"/>
-              <w:lang w:val="en-US"/>
-            </w:rPr>
-            <m:t xml:space="preserve">    </m:t>
-          </m:r>
-          <m:r>
-            <w:rPr>
-              <w:rFonts w:ascii="Cambria Math" w:eastAsiaTheme="minorEastAsia" w:hAnsi="Cambria Math"/>
-              <w:lang w:val="en-US"/>
-            </w:rPr>
-            <m:t>sc.addNeuron()</m:t>
-          </m:r>
-        </m:oMath>
-      </m:oMathPara>
+      <w:r>
+        <w:rPr>
+          <w:rFonts w:eastAsiaTheme="minorEastAsia"/>
+          <w:lang w:val="en-US"/>
+        </w:rPr>
+        <w:t xml:space="preserve"> //in wrong patterns: set old </w:t>
+      </w:r>
+      <w:proofErr w:type="spellStart"/>
+      <w:r>
+        <w:rPr>
+          <w:rFonts w:eastAsiaTheme="minorEastAsia"/>
+          <w:lang w:val="en-US"/>
+        </w:rPr>
+        <w:t>outneuron</w:t>
+      </w:r>
+      <w:proofErr w:type="spellEnd"/>
+      <w:r>
+        <w:rPr>
+          <w:rFonts w:eastAsiaTheme="minorEastAsia"/>
+          <w:lang w:val="en-US"/>
+        </w:rPr>
+        <w:t xml:space="preserve"> 0, added neuron 1</w:t>
+      </w:r>
     </w:p>
     <w:p>
       <w:pPr>
@@ -847,6 +1250,211 @@
         <w:rPr>
           <w:rFonts w:eastAsiaTheme="minorEastAsia"/>
           <w:iCs/>
+          <w:color w:val="808080" w:themeColor="background1" w:themeShade="80"/>
+          <w:lang w:val="en-US"/>
+        </w:rPr>
+      </w:pPr>
+      <w:proofErr w:type="gramStart"/>
+      <w:r>
+        <w:rPr>
+          <w:rFonts w:eastAsiaTheme="minorEastAsia"/>
+          <w:iCs/>
+          <w:color w:val="808080" w:themeColor="background1" w:themeShade="80"/>
+          <w:lang w:val="en-US"/>
+        </w:rPr>
+        <w:t>Subclass(</w:t>
+      </w:r>
+      <w:proofErr w:type="gramEnd"/>
+      <w:r>
+        <w:rPr>
+          <w:rFonts w:eastAsiaTheme="minorEastAsia"/>
+          <w:iCs/>
+          <w:color w:val="808080" w:themeColor="background1" w:themeShade="80"/>
+          <w:lang w:val="en-US"/>
+        </w:rPr>
+        <w:t xml:space="preserve">).error = </w:t>
+      </w:r>
+      <w:proofErr w:type="spellStart"/>
+      <w:r>
+        <w:rPr>
+          <w:rFonts w:eastAsiaTheme="minorEastAsia"/>
+          <w:iCs/>
+          <w:color w:val="808080" w:themeColor="background1" w:themeShade="80"/>
+          <w:lang w:val="en-US"/>
+        </w:rPr>
+        <w:t>numberOfWrongOutput</w:t>
+      </w:r>
+      <w:proofErr w:type="spellEnd"/>
+      <w:r>
+        <w:rPr>
+          <w:rFonts w:eastAsiaTheme="minorEastAsia"/>
+          <w:iCs/>
+          <w:color w:val="808080" w:themeColor="background1" w:themeShade="80"/>
+          <w:lang w:val="en-US"/>
+        </w:rPr>
+        <w:t xml:space="preserve">() / </w:t>
+      </w:r>
+      <w:proofErr w:type="spellStart"/>
+      <w:r>
+        <w:rPr>
+          <w:rFonts w:eastAsiaTheme="minorEastAsia"/>
+          <w:iCs/>
+          <w:color w:val="808080" w:themeColor="background1" w:themeShade="80"/>
+          <w:lang w:val="en-US"/>
+        </w:rPr>
+        <w:t>numberOfUses</w:t>
+      </w:r>
+      <w:proofErr w:type="spellEnd"/>
+      <w:r>
+        <w:rPr>
+          <w:rFonts w:eastAsiaTheme="minorEastAsia"/>
+          <w:iCs/>
+          <w:color w:val="808080" w:themeColor="background1" w:themeShade="80"/>
+          <w:lang w:val="en-US"/>
+        </w:rPr>
+        <w:t xml:space="preserve">() = % </w:t>
+      </w:r>
+      <w:r>
+        <w:rPr>
+          <w:rFonts w:eastAsiaTheme="minorEastAsia"/>
+          <w:iCs/>
+          <w:color w:val="808080" w:themeColor="background1" w:themeShade="80"/>
+          <w:lang w:val="en-US"/>
+        </w:rPr>
+        <w:t>indication of error</w:t>
+      </w:r>
+      <w:r>
+        <w:rPr>
+          <w:rFonts w:eastAsiaTheme="minorEastAsia"/>
+          <w:iCs/>
+          <w:color w:val="808080" w:themeColor="background1" w:themeShade="80"/>
+          <w:lang w:val="en-US"/>
+        </w:rPr>
+        <w:br/>
+        <w:t xml:space="preserve">                                                                                                                                    </w:t>
+      </w:r>
+      <w:r>
+        <w:rPr>
+          <w:rFonts w:eastAsiaTheme="minorEastAsia"/>
+          <w:iCs/>
+          <w:color w:val="808080" w:themeColor="background1" w:themeShade="80"/>
+          <w:lang w:val="en-US"/>
+        </w:rPr>
+        <w:t>frequency</w:t>
+      </w:r>
+    </w:p>
+    <w:p>
+      <w:pPr>
+        <w:rPr>
+          <w:rFonts w:eastAsiaTheme="minorEastAsia"/>
+          <w:iCs/>
+          <w:color w:val="808080" w:themeColor="background1" w:themeShade="80"/>
+          <w:lang w:val="en-US"/>
+        </w:rPr>
+      </w:pPr>
+    </w:p>
+    <w:p>
+      <w:pPr>
+        <w:rPr>
+          <w:rFonts w:eastAsiaTheme="minorEastAsia"/>
+          <w:iCs/>
+          <w:color w:val="808080" w:themeColor="background1" w:themeShade="80"/>
+          <w:lang w:val="en-US"/>
+        </w:rPr>
+      </w:pPr>
+      <m:oMath>
+        <m:r>
+          <w:rPr>
+            <w:rFonts w:ascii="Cambria Math" w:hAnsi="Cambria Math"/>
+            <w:color w:val="808080" w:themeColor="background1" w:themeShade="80"/>
+            <w:lang w:val="en-US"/>
+          </w:rPr>
+          <m:t>NET_ACCURACY(</m:t>
+        </m:r>
+        <m:r>
+          <w:rPr>
+            <w:rFonts w:ascii="Cambria Math" w:hAnsi="Cambria Math"/>
+            <w:color w:val="808080" w:themeColor="background1" w:themeShade="80"/>
+            <w:lang w:val="en-US"/>
+          </w:rPr>
+          <m:t>)</m:t>
+        </m:r>
+        <m:r>
+          <w:rPr>
+            <w:rFonts w:ascii="Cambria Math" w:hAnsi="Cambria Math"/>
+            <w:color w:val="808080" w:themeColor="background1" w:themeShade="80"/>
+            <w:lang w:val="en-US"/>
+          </w:rPr>
+          <m:t>:</m:t>
+        </m:r>
+        <m:r>
+          <m:rPr>
+            <m:sty m:val="p"/>
+          </m:rPr>
+          <w:rPr>
+            <w:rFonts w:ascii="Cambria Math" w:hAnsi="Cambria Math"/>
+            <w:color w:val="808080" w:themeColor="background1" w:themeShade="80"/>
+            <w:lang w:val="en-US"/>
+          </w:rPr>
+          <m:t xml:space="preserve"> </m:t>
+        </m:r>
+      </m:oMath>
+      <w:r>
+        <w:rPr>
+          <w:rFonts w:eastAsiaTheme="minorEastAsia"/>
+          <w:iCs/>
+          <w:color w:val="808080" w:themeColor="background1" w:themeShade="80"/>
+          <w:lang w:val="en-US"/>
+        </w:rPr>
+        <w:t xml:space="preserve"> = </w:t>
+      </w:r>
+      <w:proofErr w:type="spellStart"/>
+      <w:r>
+        <w:rPr>
+          <w:rFonts w:eastAsiaTheme="minorEastAsia"/>
+          <w:iCs/>
+          <w:color w:val="808080" w:themeColor="background1" w:themeShade="80"/>
+          <w:lang w:val="en-US"/>
+        </w:rPr>
+        <w:t>ScHighError</w:t>
+      </w:r>
+      <w:proofErr w:type="spellEnd"/>
+      <w:r>
+        <w:rPr>
+          <w:rFonts w:eastAsiaTheme="minorEastAsia"/>
+          <w:iCs/>
+          <w:color w:val="808080" w:themeColor="background1" w:themeShade="80"/>
+          <w:lang w:val="en-US"/>
+        </w:rPr>
+        <w:t xml:space="preserve"> = Subclass with highest </w:t>
+      </w:r>
+      <w:proofErr w:type="spellStart"/>
+      <w:r>
+        <w:rPr>
+          <w:rFonts w:eastAsiaTheme="minorEastAsia"/>
+          <w:iCs/>
+          <w:color w:val="808080" w:themeColor="background1" w:themeShade="80"/>
+          <w:lang w:val="en-US"/>
+        </w:rPr>
+        <w:t>errorrate</w:t>
+      </w:r>
+      <w:proofErr w:type="spellEnd"/>
+      <w:r>
+        <w:rPr>
+          <w:rFonts w:eastAsiaTheme="minorEastAsia"/>
+          <w:iCs/>
+          <w:color w:val="808080" w:themeColor="background1" w:themeShade="80"/>
+          <w:lang w:val="en-US"/>
+        </w:rPr>
+        <w:t xml:space="preserve"> is the accuracy of net</w:t>
+      </w:r>
+    </w:p>
+    <w:p>
+      <w:pPr>
+        <w:rPr>
+          <w:rFonts w:eastAsiaTheme="minorEastAsia"/>
+          <w:iCs/>
+          <w:color w:val="808080" w:themeColor="background1" w:themeShade="80"/>
           <w:lang w:val="en-US"/>
         </w:rPr>
       </w:pPr>
@@ -904,6 +1512,9 @@
       </w:r>
       <m:oMath>
         <m:r>
+          <m:rPr>
+            <m:sty m:val="p"/>
+          </m:rPr>
           <w:rPr>
             <w:rFonts w:ascii="Cambria Math" w:eastAsiaTheme="minorEastAsia" w:hAnsi="Cambria Math"/>
             <w:lang w:val="en-US"/>
@@ -1343,6 +1954,27 @@
     <w:name w:val="Normal"/>
     <w:qFormat/>
   </w:style>
+  <w:style w:type="paragraph" w:styleId="berschrift1">
+    <w:name w:val="heading 1"/>
+    <w:basedOn w:val="Standard"/>
+    <w:next w:val="Standard"/>
+    <w:link w:val="berschrift1Zchn"/>
+    <w:uiPriority w:val="9"/>
+    <w:qFormat/>
+    <w:rsid w:val="008802FC"/>
+    <w:pPr>
+      <w:keepNext/>
+      <w:keepLines/>
+      <w:spacing w:before="240"/>
+      <w:outlineLvl w:val="0"/>
+    </w:pPr>
+    <w:rPr>
+      <w:rFonts w:asciiTheme="majorHAnsi" w:eastAsiaTheme="majorEastAsia" w:hAnsiTheme="majorHAnsi" w:cstheme="majorBidi"/>
+      <w:color w:val="2F5496" w:themeColor="accent1" w:themeShade="BF"/>
+      <w:sz w:val="32"/>
+      <w:szCs w:val="32"/>
+    </w:rPr>
+  </w:style>
   <w:style w:type="character" w:default="1" w:styleId="Absatz-Standardschriftart">
     <w:name w:val="Default Paragraph Font"/>
     <w:uiPriority w:val="1"/>
@@ -1378,6 +2010,19 @@
     <w:rsid w:val="00880498"/>
     <w:rPr>
       <w:color w:val="808080"/>
+    </w:rPr>
+  </w:style>
+  <w:style w:type="character" w:customStyle="1" w:styleId="berschrift1Zchn">
+    <w:name w:val="Überschrift 1 Zchn"/>
+    <w:basedOn w:val="Absatz-Standardschriftart"/>
+    <w:link w:val="berschrift1"/>
+    <w:uiPriority w:val="9"/>
+    <w:rsid w:val="008802FC"/>
+    <w:rPr>
+      <w:rFonts w:asciiTheme="majorHAnsi" w:eastAsiaTheme="majorEastAsia" w:hAnsiTheme="majorHAnsi" w:cstheme="majorBidi"/>
+      <w:color w:val="2F5496" w:themeColor="accent1" w:themeShade="BF"/>
+      <w:sz w:val="32"/>
+      <w:szCs w:val="32"/>
     </w:rPr>
   </w:style>
 </w:styles>

</xml_diff>

<commit_message>
pseudocode adapted to the current code
</commit_message>
<xml_diff>
--- a/Pseudocode_Algorithm.docx
+++ b/Pseudocode_Algorithm.docx
@@ -1,6 +1,6 @@
 
 <file path=word/document.xml><?xml version="1.0" encoding="utf-8"?>
-<w:document xmlns:wpc="http://schemas.microsoft.com/office/word/2010/wordprocessingCanvas" xmlns:cx="http://schemas.microsoft.com/office/drawing/2014/chartex" xmlns:cx1="http://schemas.microsoft.com/office/drawing/2015/9/8/chartex" xmlns:cx2="http://schemas.microsoft.com/office/drawing/2015/10/21/chartex" xmlns:cx3="http://schemas.microsoft.com/office/drawing/2016/5/9/chartex" xmlns:cx4="http://schemas.microsoft.com/office/drawing/2016/5/10/chartex" xmlns:cx5="http://schemas.microsoft.com/office/drawing/2016/5/11/chartex" xmlns:cx6="http://schemas.microsoft.com/office/drawing/2016/5/12/chartex" xmlns:cx7="http://schemas.microsoft.com/office/drawing/2016/5/13/chartex" xmlns:cx8="http://schemas.microsoft.com/office/drawing/2016/5/14/chartex" xmlns:mc="http://schemas.openxmlformats.org/markup-compatibility/2006" xmlns:aink="http://schemas.microsoft.com/office/drawing/2016/ink" xmlns:am3d="http://schemas.microsoft.com/office/drawing/2017/model3d" xmlns:o="urn:schemas-microsoft-com:office:office" xmlns:r="http://schemas.openxmlformats.org/officeDocument/2006/relationships" xmlns:m="http://schemas.openxmlformats.org/officeDocument/2006/math" xmlns:v="urn:schemas-microsoft-com:vml" xmlns:wp14="http://schemas.microsoft.com/office/word/2010/wordprocessingDrawing" xmlns:wp="http://schemas.openxmlformats.org/drawingml/2006/wordprocessingDrawing" xmlns:w10="urn:schemas-microsoft-com:office:word" xmlns:w="http://schemas.openxmlformats.org/wordprocessingml/2006/main" xmlns:w14="http://schemas.microsoft.com/office/word/2010/wordml" xmlns:w15="http://schemas.microsoft.com/office/word/2012/wordml" xmlns:w16cex="http://schemas.microsoft.com/office/word/2018/wordml/cex" xmlns:w16cid="http://schemas.microsoft.com/office/word/2016/wordml/cid" xmlns:w16="http://schemas.microsoft.com/office/word/2018/wordml" xmlns:w16se="http://schemas.microsoft.com/office/word/2015/wordml/symex" xmlns:wpg="http://schemas.microsoft.com/office/word/2010/wordprocessingGroup" xmlns:wpi="http://schemas.microsoft.com/office/word/2010/wordprocessingInk" xmlns:wne="http://schemas.microsoft.com/office/word/2006/wordml" xmlns:wps="http://schemas.microsoft.com/office/word/2010/wordprocessingShape" mc:Ignorable="w14 w15 w16se w16cid w16 w16cex wp14">
+<w:document xmlns:wpc="http://schemas.microsoft.com/office/word/2010/wordprocessingCanvas" xmlns:cx="http://schemas.microsoft.com/office/drawing/2014/chartex" xmlns:cx1="http://schemas.microsoft.com/office/drawing/2015/9/8/chartex" xmlns:cx2="http://schemas.microsoft.com/office/drawing/2015/10/21/chartex" xmlns:cx3="http://schemas.microsoft.com/office/drawing/2016/5/9/chartex" xmlns:cx4="http://schemas.microsoft.com/office/drawing/2016/5/10/chartex" xmlns:cx5="http://schemas.microsoft.com/office/drawing/2016/5/11/chartex" xmlns:cx6="http://schemas.microsoft.com/office/drawing/2016/5/12/chartex" xmlns:cx7="http://schemas.microsoft.com/office/drawing/2016/5/13/chartex" xmlns:cx8="http://schemas.microsoft.com/office/drawing/2016/5/14/chartex" xmlns:mc="http://schemas.openxmlformats.org/markup-compatibility/2006" xmlns:aink="http://schemas.microsoft.com/office/drawing/2016/ink" xmlns:am3d="http://schemas.microsoft.com/office/drawing/2017/model3d" xmlns:o="urn:schemas-microsoft-com:office:office" xmlns:r="http://schemas.openxmlformats.org/officeDocument/2006/relationships" xmlns:m="http://schemas.openxmlformats.org/officeDocument/2006/math" xmlns:v="urn:schemas-microsoft-com:vml" xmlns:wp14="http://schemas.microsoft.com/office/word/2010/wordprocessingDrawing" xmlns:wp="http://schemas.openxmlformats.org/drawingml/2006/wordprocessingDrawing" xmlns:w10="urn:schemas-microsoft-com:office:word" xmlns:w="http://schemas.openxmlformats.org/wordprocessingml/2006/main" xmlns:w14="http://schemas.microsoft.com/office/word/2010/wordml" xmlns:w15="http://schemas.microsoft.com/office/word/2012/wordml" xmlns:w16cex="http://schemas.microsoft.com/office/word/2018/wordml/cex" xmlns:w16cid="http://schemas.microsoft.com/office/word/2016/wordml/cid" xmlns:w16="http://schemas.microsoft.com/office/word/2018/wordml" xmlns:w16sdtdh="http://schemas.microsoft.com/office/word/2020/wordml/sdtdatahash" xmlns:w16se="http://schemas.microsoft.com/office/word/2015/wordml/symex" xmlns:wpg="http://schemas.microsoft.com/office/word/2010/wordprocessingGroup" xmlns:wpi="http://schemas.microsoft.com/office/word/2010/wordprocessingInk" xmlns:wne="http://schemas.microsoft.com/office/word/2006/wordml" xmlns:wps="http://schemas.microsoft.com/office/word/2010/wordprocessingShape" mc:Ignorable="w14 w15 w16se w16cid w16 w16cex w16sdtdh wp14">
   <w:body>
     <w:p>
       <w:pPr>
@@ -23,7 +23,18 @@
           <w:u w:val="single"/>
           <w:lang w:val="en-US"/>
         </w:rPr>
-        <w:t>Pseudocode Algorithm – Adaptive Model</w:t>
+        <w:t xml:space="preserve">Pseudocode Algorithm </w:t>
+      </w:r>
+      <w:r>
+        <w:rPr>
+          <w:b/>
+          <w:bCs/>
+          <w:sz w:val="28"/>
+          <w:szCs w:val="28"/>
+          <w:u w:val="single"/>
+          <w:lang w:val="en-US"/>
+        </w:rPr>
+        <w:t>Net-Training</w:t>
       </w:r>
     </w:p>
     <w:p>
@@ -69,7 +80,28 @@
             <w:rFonts w:ascii="Cambria Math" w:hAnsi="Cambria Math"/>
             <w:lang w:val="en-US"/>
           </w:rPr>
-          <m:t>Subclass ScHighError=0;</m:t>
+          <m:t>C</m:t>
+        </m:r>
+        <m:r>
+          <w:rPr>
+            <w:rFonts w:ascii="Cambria Math" w:hAnsi="Cambria Math"/>
+            <w:lang w:val="en-US"/>
+          </w:rPr>
+          <m:t xml:space="preserve">lass </m:t>
+        </m:r>
+        <m:r>
+          <w:rPr>
+            <w:rFonts w:ascii="Cambria Math" w:hAnsi="Cambria Math"/>
+            <w:lang w:val="en-US"/>
+          </w:rPr>
+          <m:t>Class</m:t>
+        </m:r>
+        <m:r>
+          <w:rPr>
+            <w:rFonts w:ascii="Cambria Math" w:hAnsi="Cambria Math"/>
+            <w:lang w:val="en-US"/>
+          </w:rPr>
+          <m:t>HighError=0;</m:t>
         </m:r>
       </m:oMath>
       <w:r>
@@ -77,7 +109,21 @@
           <w:rFonts w:eastAsiaTheme="minorEastAsia"/>
           <w:lang w:val="en-US"/>
         </w:rPr>
-        <w:t xml:space="preserve"> //subclass with the highest error </w:t>
+        <w:t xml:space="preserve"> //</w:t>
+      </w:r>
+      <w:r>
+        <w:rPr>
+          <w:rFonts w:eastAsiaTheme="minorEastAsia"/>
+          <w:lang w:val="en-US"/>
+        </w:rPr>
+        <w:t>c</w:t>
+      </w:r>
+      <w:r>
+        <w:rPr>
+          <w:rFonts w:eastAsiaTheme="minorEastAsia"/>
+          <w:lang w:val="en-US"/>
+        </w:rPr>
+        <w:t xml:space="preserve">lass with the highest error </w:t>
       </w:r>
     </w:p>
     <w:p>
@@ -93,7 +139,28 @@
             <w:rFonts w:ascii="Cambria Math" w:hAnsi="Cambria Math"/>
             <w:lang w:val="en-US"/>
           </w:rPr>
-          <m:t>Subclass actualSc=0</m:t>
+          <m:t>C</m:t>
+        </m:r>
+        <m:r>
+          <w:rPr>
+            <w:rFonts w:ascii="Cambria Math" w:hAnsi="Cambria Math"/>
+            <w:lang w:val="en-US"/>
+          </w:rPr>
+          <m:t>lass actual</m:t>
+        </m:r>
+        <m:r>
+          <w:rPr>
+            <w:rFonts w:ascii="Cambria Math" w:hAnsi="Cambria Math"/>
+            <w:lang w:val="en-US"/>
+          </w:rPr>
+          <m:t>Class</m:t>
+        </m:r>
+        <m:r>
+          <w:rPr>
+            <w:rFonts w:ascii="Cambria Math" w:hAnsi="Cambria Math"/>
+            <w:lang w:val="en-US"/>
+          </w:rPr>
+          <m:t>=0</m:t>
         </m:r>
       </m:oMath>
       <w:r>
@@ -101,7 +168,100 @@
           <w:rFonts w:eastAsiaTheme="minorEastAsia"/>
           <w:lang w:val="en-US"/>
         </w:rPr>
-        <w:t xml:space="preserve"> // actual subclass specified by the pattern</w:t>
+        <w:t xml:space="preserve"> // actual </w:t>
+      </w:r>
+      <w:r>
+        <w:rPr>
+          <w:rFonts w:eastAsiaTheme="minorEastAsia"/>
+          <w:lang w:val="en-US"/>
+        </w:rPr>
+        <w:t>c</w:t>
+      </w:r>
+      <w:r>
+        <w:rPr>
+          <w:rFonts w:eastAsiaTheme="minorEastAsia"/>
+          <w:lang w:val="en-US"/>
+        </w:rPr>
+        <w:t>lass specified by the pattern</w:t>
+      </w:r>
+    </w:p>
+    <w:p>
+      <w:pPr>
+        <w:rPr>
+          <w:rFonts w:eastAsiaTheme="minorEastAsia"/>
+          <w:lang w:val="en-US"/>
+        </w:rPr>
+      </w:pPr>
+      <m:oMath>
+        <m:r>
+          <w:rPr>
+            <w:rFonts w:ascii="Cambria Math" w:hAnsi="Cambria Math"/>
+            <w:lang w:val="en-US"/>
+          </w:rPr>
+          <m:t>nrOfTrainings</m:t>
+        </m:r>
+        <m:r>
+          <m:rPr>
+            <m:sty m:val="p"/>
+          </m:rPr>
+          <w:rPr>
+            <w:rFonts w:ascii="Cambria Math" w:hAnsi="Cambria Math"/>
+            <w:lang w:val="en-US"/>
+          </w:rPr>
+          <m:t>=0</m:t>
+        </m:r>
+      </m:oMath>
+      <w:r>
+        <w:rPr>
+          <w:rFonts w:eastAsiaTheme="minorEastAsia"/>
+          <w:lang w:val="en-US"/>
+        </w:rPr>
+        <w:t xml:space="preserve"> // number of </w:t>
+      </w:r>
+      <w:r>
+        <w:rPr>
+          <w:rFonts w:eastAsiaTheme="minorEastAsia"/>
+          <w:lang w:val="en-US"/>
+        </w:rPr>
+        <w:t>t</w:t>
+      </w:r>
+      <w:r>
+        <w:rPr>
+          <w:rFonts w:eastAsiaTheme="minorEastAsia"/>
+          <w:lang w:val="en-US"/>
+        </w:rPr>
+        <w:t>rainings</w:t>
+      </w:r>
+    </w:p>
+    <w:p>
+      <w:pPr>
+        <w:rPr>
+          <w:rFonts w:eastAsiaTheme="minorEastAsia"/>
+          <w:lang w:val="en-US"/>
+        </w:rPr>
+      </w:pPr>
+      <m:oMath>
+        <m:r>
+          <w:rPr>
+            <w:rFonts w:ascii="Cambria Math" w:eastAsiaTheme="minorEastAsia" w:hAnsi="Cambria Math"/>
+            <w:lang w:val="en-US"/>
+          </w:rPr>
+          <m:t>actualHighestAccuracy</m:t>
+        </m:r>
+        <m:r>
+          <w:rPr>
+            <w:rFonts w:ascii="Cambria Math" w:eastAsiaTheme="minorEastAsia" w:hAnsi="Cambria Math"/>
+            <w:lang w:val="en-US"/>
+          </w:rPr>
+          <m:t>=0</m:t>
+        </m:r>
+      </m:oMath>
+      <w:r>
+        <w:rPr>
+          <w:rFonts w:eastAsiaTheme="minorEastAsia"/>
+          <w:lang w:val="en-US"/>
+        </w:rPr>
+        <w:t xml:space="preserve"> // highest accuracy of a past training</w:t>
       </w:r>
     </w:p>
     <w:p>
@@ -136,35 +296,85 @@
           <w:lang w:val="en-US"/>
         </w:rPr>
       </w:pPr>
+    </w:p>
+    <w:p>
+      <w:pPr>
+        <w:rPr>
+          <w:rFonts w:eastAsiaTheme="minorEastAsia"/>
+          <w:lang w:val="en-US"/>
+        </w:rPr>
+      </w:pPr>
+      <w:r>
+        <w:rPr>
+          <w:rFonts w:eastAsiaTheme="minorEastAsia"/>
+          <w:lang w:val="en-US"/>
+        </w:rPr>
+        <w:t>// max number of training</w:t>
+      </w:r>
+      <w:r>
+        <w:rPr>
+          <w:rFonts w:eastAsiaTheme="minorEastAsia"/>
+          <w:lang w:val="en-US"/>
+        </w:rPr>
+        <w:t>s</w:t>
+      </w:r>
+      <w:r>
+        <w:rPr>
+          <w:rFonts w:eastAsiaTheme="minorEastAsia"/>
+          <w:lang w:val="en-US"/>
+        </w:rPr>
+        <w:t xml:space="preserve"> without highest accuracy</w:t>
+      </w:r>
+    </w:p>
+    <w:p>
+      <w:pPr>
+        <w:rPr>
+          <w:rFonts w:eastAsiaTheme="minorEastAsia"/>
+          <w:lang w:val="en-US"/>
+        </w:rPr>
+      </w:pPr>
+      <m:oMath>
+        <m:r>
+          <m:rPr>
+            <m:sty m:val="p"/>
+          </m:rPr>
+          <w:rPr>
+            <w:rFonts w:ascii="Cambria Math" w:hAnsi="Cambria Math" w:cstheme="majorHAnsi"/>
+            <w:lang w:val="en-US"/>
+          </w:rPr>
+          <m:t>TRAINING_WITHOUT_HIGHEST_ACCURACY =5</m:t>
+        </m:r>
+      </m:oMath>
+      <w:r>
+        <w:rPr>
+          <w:rFonts w:eastAsiaTheme="minorEastAsia"/>
+          <w:lang w:val="en-US"/>
+        </w:rPr>
+        <w:t xml:space="preserve"> </w:t>
+      </w:r>
+    </w:p>
+    <w:p>
+      <w:pPr>
+        <w:rPr>
+          <w:rFonts w:eastAsiaTheme="minorEastAsia"/>
+          <w:lang w:val="en-US"/>
+        </w:rPr>
+      </w:pPr>
+    </w:p>
+    <w:p>
+      <w:pPr>
+        <w:rPr>
+          <w:rFonts w:ascii="Cambria Math" w:hAnsi="Cambria Math"/>
+          <w:lang w:val="en-US"/>
+          <w:oMath/>
+        </w:rPr>
+      </w:pPr>
       <m:oMathPara>
         <m:oMathParaPr>
           <m:jc m:val="left"/>
         </m:oMathParaPr>
         <m:oMath>
           <m:r>
-            <w:rPr>
-              <w:rFonts w:ascii="Cambria Math" w:hAnsi="Cambria Math"/>
-              <w:lang w:val="en-US"/>
-            </w:rPr>
-            <m:t xml:space="preserve">    </m:t>
-          </m:r>
-        </m:oMath>
-      </m:oMathPara>
-    </w:p>
-    <w:p>
-      <w:pPr>
-        <w:rPr>
-          <w:rFonts w:ascii="Cambria Math" w:hAnsi="Cambria Math"/>
-          <w:lang w:val="en-US"/>
-          <w:oMath/>
-        </w:rPr>
-      </w:pPr>
-      <m:oMathPara>
-        <m:oMathParaPr>
-          <m:jc m:val="left"/>
-        </m:oMathParaPr>
-        <m:oMath>
-          <m:r>
             <m:rPr>
               <m:sty m:val="p"/>
             </m:rPr>
@@ -172,7 +382,27 @@
               <w:rFonts w:ascii="Cambria Math" w:hAnsi="Cambria Math"/>
               <w:lang w:val="en-US"/>
             </w:rPr>
-            <m:t xml:space="preserve">Create Subclasses </m:t>
+            <m:t xml:space="preserve">Create </m:t>
+          </m:r>
+          <m:r>
+            <m:rPr>
+              <m:sty m:val="p"/>
+            </m:rPr>
+            <w:rPr>
+              <w:rFonts w:ascii="Cambria Math" w:hAnsi="Cambria Math"/>
+              <w:lang w:val="en-US"/>
+            </w:rPr>
+            <m:t>Cl</m:t>
+          </m:r>
+          <m:r>
+            <m:rPr>
+              <m:sty m:val="p"/>
+            </m:rPr>
+            <w:rPr>
+              <w:rFonts w:ascii="Cambria Math" w:hAnsi="Cambria Math"/>
+              <w:lang w:val="en-US"/>
+            </w:rPr>
+            <m:t xml:space="preserve">asses </m:t>
           </m:r>
           <m:d>
             <m:dPr>
@@ -270,34 +500,88 @@
               <w:rFonts w:ascii="Cambria Math" w:hAnsi="Cambria Math"/>
               <w:lang w:val="en-US"/>
             </w:rPr>
-            <m:t xml:space="preserve"> NET_ACCURACY() </m:t>
+            <m:t xml:space="preserve"> </m:t>
           </m:r>
           <m:r>
             <m:rPr>
               <m:sty m:val="p"/>
             </m:rPr>
             <w:rPr>
-              <w:rFonts w:ascii="Cambria Math" w:hAnsi="Cambria Math"/>
-              <w:lang w:val="en-US"/>
-            </w:rPr>
-            <m:t>better than before</m:t>
-          </m:r>
-          <m:r>
-            <w:rPr>
-              <w:rFonts w:ascii="Cambria Math" w:hAnsi="Cambria Math"/>
-              <w:lang w:val="en-US"/>
-            </w:rPr>
-            <m:t xml:space="preserve"> </m:t>
+              <w:rFonts w:ascii="Cambria Math" w:hAnsi="Cambria Math" w:cstheme="majorHAnsi"/>
+              <w:lang w:val="en-US"/>
+            </w:rPr>
+            <m:t>TRAINING_WITHOUT_HIGHEST_ACCURACY</m:t>
           </m:r>
           <m:r>
             <m:rPr>
               <m:sty m:val="p"/>
             </m:rPr>
             <w:rPr>
+              <w:rFonts w:ascii="Cambria Math" w:hAnsi="Cambria Math" w:cstheme="majorHAnsi"/>
+              <w:lang w:val="en-US"/>
+            </w:rPr>
+            <m:t>&gt;</m:t>
+          </m:r>
+          <m:r>
+            <m:rPr>
+              <m:sty m:val="p"/>
+            </m:rPr>
+            <w:rPr>
+              <w:rFonts w:ascii="Cambria Math" w:hAnsi="Cambria Math" w:cstheme="majorHAnsi"/>
+              <w:lang w:val="en-US"/>
+            </w:rPr>
+            <m:t>0</m:t>
+          </m:r>
+          <m:r>
+            <w:rPr>
               <w:rFonts w:ascii="Cambria Math" w:hAnsi="Cambria Math"/>
               <w:lang w:val="en-US"/>
             </w:rPr>
-            <m:t>(2 loops before first check)</m:t>
+            <m:t xml:space="preserve"> </m:t>
+          </m:r>
+          <m:r>
+            <m:rPr>
+              <m:sty m:val="b"/>
+            </m:rPr>
+            <w:rPr>
+              <w:rFonts w:ascii="Cambria Math" w:hAnsi="Cambria Math"/>
+              <w:lang w:val="en-US"/>
+            </w:rPr>
+            <m:t>OR</m:t>
+          </m:r>
+          <m:r>
+            <m:rPr>
+              <m:sty m:val="p"/>
+            </m:rPr>
+            <w:rPr>
+              <w:rFonts w:ascii="Cambria Math" w:hAnsi="Cambria Math"/>
+              <w:lang w:val="en-US"/>
+            </w:rPr>
+            <m:t xml:space="preserve"> </m:t>
+          </m:r>
+          <m:r>
+            <w:rPr>
+              <w:rFonts w:ascii="Cambria Math" w:hAnsi="Cambria Math"/>
+              <w:lang w:val="en-US"/>
+            </w:rPr>
+            <m:t>nrOfTrainings</m:t>
+          </m:r>
+          <m:r>
+            <m:rPr>
+              <m:sty m:val="p"/>
+            </m:rPr>
+            <w:rPr>
+              <w:rFonts w:ascii="Cambria Math" w:hAnsi="Cambria Math"/>
+              <w:lang w:val="en-US"/>
+            </w:rPr>
+            <m:t>&lt;</m:t>
+          </m:r>
+          <m:r>
+            <w:rPr>
+              <w:rFonts w:ascii="Cambria Math" w:eastAsiaTheme="minorEastAsia" w:hAnsi="Cambria Math"/>
+              <w:lang w:val="en-US"/>
+            </w:rPr>
+            <m:t>10</m:t>
           </m:r>
         </m:oMath>
       </m:oMathPara>
@@ -482,7 +766,35 @@
             <w:rFonts w:ascii="Cambria Math" w:eastAsiaTheme="minorEastAsia" w:hAnsi="Cambria Math"/>
             <w:lang w:val="en-US"/>
           </w:rPr>
-          <m:t>actualSc=pattern.subclass()</m:t>
+          <m:t>actual</m:t>
+        </m:r>
+        <m:r>
+          <w:rPr>
+            <w:rFonts w:ascii="Cambria Math" w:eastAsiaTheme="minorEastAsia" w:hAnsi="Cambria Math"/>
+            <w:lang w:val="en-US"/>
+          </w:rPr>
+          <m:t>Class</m:t>
+        </m:r>
+        <m:r>
+          <w:rPr>
+            <w:rFonts w:ascii="Cambria Math" w:eastAsiaTheme="minorEastAsia" w:hAnsi="Cambria Math"/>
+            <w:lang w:val="en-US"/>
+          </w:rPr>
+          <m:t>=pattern.</m:t>
+        </m:r>
+        <m:r>
+          <w:rPr>
+            <w:rFonts w:ascii="Cambria Math" w:eastAsiaTheme="minorEastAsia" w:hAnsi="Cambria Math"/>
+            <w:lang w:val="en-US"/>
+          </w:rPr>
+          <m:t>class</m:t>
+        </m:r>
+        <m:r>
+          <w:rPr>
+            <w:rFonts w:ascii="Cambria Math" w:eastAsiaTheme="minorEastAsia" w:hAnsi="Cambria Math"/>
+            <w:lang w:val="en-US"/>
+          </w:rPr>
+          <m:t>()</m:t>
         </m:r>
       </m:oMath>
     </w:p>
@@ -496,547 +808,10 @@
     </w:p>
     <w:p>
       <w:pPr>
-        <w:rPr>
-          <w:rFonts w:eastAsiaTheme="minorEastAsia"/>
-          <w:iCs/>
-          <w:lang w:val="en-US"/>
-        </w:rPr>
-      </w:pPr>
-      <w:r>
-        <w:rPr>
-          <w:rFonts w:eastAsiaTheme="minorEastAsia"/>
-          <w:lang w:val="en-US"/>
-        </w:rPr>
-        <w:tab/>
-      </w:r>
-      <w:proofErr w:type="spellStart"/>
-      <w:r>
-        <w:rPr>
-          <w:rFonts w:eastAsiaTheme="minorEastAsia"/>
-          <w:lang w:val="en-US"/>
-        </w:rPr>
-        <w:t>acutalSc.numberOfUses</w:t>
-      </w:r>
-      <w:proofErr w:type="spellEnd"/>
-      <w:r>
-        <w:rPr>
-          <w:rFonts w:eastAsiaTheme="minorEastAsia"/>
-          <w:lang w:val="en-US"/>
-        </w:rPr>
-        <w:t>() + 1</w:t>
-      </w:r>
-    </w:p>
-    <w:p>
-      <w:pPr>
-        <w:rPr>
-          <w:rFonts w:eastAsiaTheme="minorEastAsia"/>
-          <w:iCs/>
-          <w:lang w:val="en-US"/>
-        </w:rPr>
-      </w:pPr>
-      <m:oMathPara>
-        <m:oMath>
-          <m:r>
-            <m:rPr>
-              <m:sty m:val="p"/>
-            </m:rPr>
-            <w:rPr>
-              <w:rFonts w:ascii="Cambria Math" w:eastAsiaTheme="minorEastAsia" w:hAnsi="Cambria Math"/>
-              <w:lang w:val="en-US"/>
-            </w:rPr>
-            <w:br/>
-          </m:r>
-        </m:oMath>
-      </m:oMathPara>
-      <w:r>
-        <w:rPr>
-          <w:rFonts w:eastAsiaTheme="minorEastAsia"/>
-          <w:iCs/>
-          <w:lang w:val="en-US"/>
-        </w:rPr>
-        <w:tab/>
-      </w:r>
-      <m:oMath>
-        <m:r>
-          <m:rPr>
-            <m:sty m:val="bi"/>
-          </m:rPr>
-          <w:rPr>
-            <w:rFonts w:ascii="Cambria Math" w:eastAsiaTheme="minorEastAsia" w:hAnsi="Cambria Math"/>
-            <w:lang w:val="en-US"/>
-          </w:rPr>
-          <m:t>if</m:t>
-        </m:r>
-        <m:r>
-          <w:rPr>
-            <w:rFonts w:ascii="Cambria Math" w:eastAsiaTheme="minorEastAsia" w:hAnsi="Cambria Math"/>
-            <w:lang w:val="en-US"/>
-          </w:rPr>
-          <m:t xml:space="preserve"> n.subclass()=actualSc</m:t>
-        </m:r>
-      </m:oMath>
-      <w:r>
-        <w:rPr>
-          <w:rFonts w:eastAsiaTheme="minorEastAsia"/>
-          <w:lang w:val="en-US"/>
-        </w:rPr>
-        <w:t xml:space="preserve"> //winning neuron is in correct subclass</w:t>
-      </w:r>
-    </w:p>
-    <w:p>
-      <w:pPr>
-        <w:ind w:right="-1191"/>
-        <w:rPr>
-          <w:rFonts w:eastAsiaTheme="minorEastAsia"/>
-          <w:iCs/>
-          <w:lang w:val="en-US"/>
-        </w:rPr>
-      </w:pPr>
-      <w:r>
-        <w:rPr>
-          <w:rFonts w:eastAsiaTheme="minorEastAsia"/>
-          <w:lang w:val="en-US"/>
-        </w:rPr>
-        <w:tab/>
-      </w:r>
-      <w:r>
-        <w:rPr>
-          <w:rFonts w:eastAsiaTheme="minorEastAsia"/>
-          <w:lang w:val="en-US"/>
-        </w:rPr>
-        <w:tab/>
-      </w:r>
-      <m:oMath>
-        <m:r>
-          <m:rPr>
-            <m:sty m:val="bi"/>
-          </m:rPr>
-          <w:rPr>
-            <w:rFonts w:ascii="Cambria Math" w:eastAsiaTheme="minorEastAsia" w:hAnsi="Cambria Math"/>
-            <w:lang w:val="en-US"/>
-          </w:rPr>
-          <m:t xml:space="preserve">if </m:t>
-        </m:r>
-        <m:r>
-          <w:rPr>
-            <w:rFonts w:ascii="Cambria Math" w:eastAsiaTheme="minorEastAsia" w:hAnsi="Cambria Math"/>
-            <w:lang w:val="en-US"/>
-          </w:rPr>
-          <m:t>n≠</m:t>
-        </m:r>
-        <m:r>
-          <m:rPr>
-            <m:sty m:val="p"/>
-          </m:rPr>
-          <w:rPr>
-            <w:rFonts w:ascii="Cambria Math" w:eastAsiaTheme="minorEastAsia" w:hAnsi="Cambria Math"/>
-            <w:lang w:val="en-US"/>
-          </w:rPr>
-          <m:t>expected Ouputneuron (</m:t>
-        </m:r>
-        <m:r>
-          <w:rPr>
-            <w:rFonts w:ascii="Cambria Math" w:eastAsiaTheme="minorEastAsia" w:hAnsi="Cambria Math"/>
-            <w:lang w:val="en-US"/>
-          </w:rPr>
-          <m:t>n.subclass()</m:t>
-        </m:r>
-        <m:r>
-          <m:rPr>
-            <m:sty m:val="p"/>
-          </m:rPr>
-          <w:rPr>
-            <w:rFonts w:ascii="Cambria Math" w:eastAsiaTheme="minorEastAsia" w:hAnsi="Cambria Math"/>
-            <w:lang w:val="en-US"/>
-          </w:rPr>
-          <m:t>≠actualSc.outputneuron())</m:t>
-        </m:r>
-      </m:oMath>
-    </w:p>
-    <w:p>
-      <w:pPr>
-        <w:ind w:right="-1191"/>
-        <w:rPr>
-          <w:rFonts w:eastAsiaTheme="minorEastAsia"/>
-          <w:lang w:val="en-US"/>
-        </w:rPr>
-      </w:pPr>
-      <w:r>
-        <w:rPr>
-          <w:rFonts w:eastAsiaTheme="minorEastAsia"/>
-          <w:iCs/>
-          <w:lang w:val="en-US"/>
-        </w:rPr>
-        <w:tab/>
-      </w:r>
-      <w:r>
-        <w:rPr>
-          <w:rFonts w:eastAsiaTheme="minorEastAsia"/>
-          <w:iCs/>
-          <w:lang w:val="en-US"/>
-        </w:rPr>
-        <w:tab/>
-      </w:r>
-      <w:r>
-        <w:rPr>
-          <w:rFonts w:eastAsiaTheme="minorEastAsia"/>
-          <w:iCs/>
-          <w:lang w:val="en-US"/>
-        </w:rPr>
-        <w:tab/>
-      </w:r>
-      <m:oMath>
-        <m:r>
-          <m:rPr>
-            <m:sty m:val="p"/>
-          </m:rPr>
-          <w:rPr>
-            <w:rFonts w:ascii="Cambria Math" w:eastAsiaTheme="minorEastAsia" w:hAnsi="Cambria Math"/>
-            <w:lang w:val="en-US"/>
-          </w:rPr>
-          <m:t xml:space="preserve">set </m:t>
-        </m:r>
-        <m:r>
-          <w:rPr>
-            <w:rFonts w:ascii="Cambria Math" w:eastAsiaTheme="minorEastAsia" w:hAnsi="Cambria Math"/>
-            <w:lang w:val="en-US"/>
-          </w:rPr>
-          <m:t xml:space="preserve">n </m:t>
-        </m:r>
-        <m:r>
-          <m:rPr>
-            <m:sty m:val="p"/>
-          </m:rPr>
-          <w:rPr>
-            <w:rFonts w:ascii="Cambria Math" w:eastAsiaTheme="minorEastAsia" w:hAnsi="Cambria Math"/>
-            <w:lang w:val="en-US"/>
-          </w:rPr>
-          <m:t>as outputneuron (value 1) in target values</m:t>
-        </m:r>
-      </m:oMath>
-      <w:r>
-        <w:rPr>
-          <w:rFonts w:eastAsiaTheme="minorEastAsia"/>
-          <w:lang w:val="en-US"/>
-        </w:rPr>
-        <w:t xml:space="preserve"> and old </w:t>
-      </w:r>
-      <w:proofErr w:type="spellStart"/>
-      <w:r>
-        <w:rPr>
-          <w:rFonts w:eastAsiaTheme="minorEastAsia"/>
-          <w:lang w:val="en-US"/>
-        </w:rPr>
-        <w:t>outputneuron</w:t>
-      </w:r>
-      <w:proofErr w:type="spellEnd"/>
-      <w:r>
-        <w:rPr>
-          <w:rFonts w:eastAsiaTheme="minorEastAsia"/>
-          <w:lang w:val="en-US"/>
-        </w:rPr>
-        <w:t xml:space="preserve"> 0</w:t>
-      </w:r>
-    </w:p>
-    <w:p>
-      <w:pPr>
-        <w:ind w:right="-1191"/>
-        <w:rPr>
-          <w:rFonts w:eastAsiaTheme="minorEastAsia"/>
-          <w:b/>
-          <w:bCs/>
-          <w:lang w:val="en-US"/>
-        </w:rPr>
-      </w:pPr>
-      <w:r>
-        <w:rPr>
-          <w:rFonts w:eastAsiaTheme="minorEastAsia"/>
-          <w:lang w:val="en-US"/>
-        </w:rPr>
-        <w:tab/>
-      </w:r>
-      <m:oMath>
-        <m:r>
-          <m:rPr>
-            <m:sty m:val="bi"/>
-          </m:rPr>
-          <w:rPr>
-            <w:rFonts w:ascii="Cambria Math" w:eastAsiaTheme="minorEastAsia" w:hAnsi="Cambria Math"/>
-            <w:lang w:val="en-US"/>
-          </w:rPr>
-          <m:t>else</m:t>
-        </m:r>
-      </m:oMath>
-    </w:p>
-    <w:p>
-      <w:pPr>
-        <w:ind w:right="-1191"/>
-        <w:rPr>
-          <w:rFonts w:eastAsiaTheme="minorEastAsia"/>
-          <w:lang w:val="en-US"/>
-        </w:rPr>
-      </w:pPr>
-      <w:r>
-        <w:rPr>
-          <w:rFonts w:eastAsiaTheme="minorEastAsia"/>
-          <w:lang w:val="en-US"/>
-        </w:rPr>
-        <w:tab/>
-      </w:r>
-      <w:r>
-        <w:rPr>
-          <w:rFonts w:eastAsiaTheme="minorEastAsia"/>
-          <w:lang w:val="en-US"/>
-        </w:rPr>
-        <w:tab/>
-      </w:r>
-      <m:oMath>
-        <m:r>
-          <w:rPr>
-            <w:rFonts w:ascii="Cambria Math" w:eastAsiaTheme="minorEastAsia" w:hAnsi="Cambria Math"/>
-            <w:lang w:val="en-US"/>
-          </w:rPr>
-          <m:t>actualSc.numberOfWrongOutput()+1</m:t>
-        </m:r>
-      </m:oMath>
-    </w:p>
-    <w:p>
-      <w:pPr>
-        <w:rPr>
-          <w:rFonts w:eastAsiaTheme="minorEastAsia"/>
-          <w:lang w:val="en-US"/>
-        </w:rPr>
-      </w:pPr>
-      <w:r>
-        <w:rPr>
-          <w:rFonts w:eastAsiaTheme="minorEastAsia"/>
-          <w:lang w:val="en-US"/>
-        </w:rPr>
-        <w:tab/>
-      </w:r>
-      <w:r>
-        <w:rPr>
-          <w:rFonts w:eastAsiaTheme="minorEastAsia"/>
-          <w:lang w:val="en-US"/>
-        </w:rPr>
-        <w:tab/>
-      </w:r>
-      <m:oMath>
-        <m:r>
-          <m:rPr>
-            <m:sty m:val="bi"/>
-          </m:rPr>
-          <w:rPr>
-            <w:rFonts w:ascii="Cambria Math" w:eastAsiaTheme="minorEastAsia" w:hAnsi="Cambria Math"/>
-            <w:lang w:val="en-US"/>
-          </w:rPr>
-          <m:t>if</m:t>
-        </m:r>
-        <m:r>
-          <w:rPr>
-            <w:rFonts w:ascii="Cambria Math" w:eastAsiaTheme="minorEastAsia" w:hAnsi="Cambria Math"/>
-            <w:lang w:val="en-US"/>
-          </w:rPr>
-          <m:t xml:space="preserve"> actualSc.subclass().error&gt;</m:t>
-        </m:r>
-        <m:r>
-          <w:rPr>
-            <w:rFonts w:ascii="Cambria Math" w:hAnsi="Cambria Math"/>
-            <w:lang w:val="en-US"/>
-          </w:rPr>
-          <m:t>ScHighError</m:t>
-        </m:r>
-        <m:r>
-          <w:rPr>
-            <w:rFonts w:ascii="Cambria Math" w:eastAsiaTheme="minorEastAsia" w:hAnsi="Cambria Math"/>
-            <w:lang w:val="en-US"/>
-          </w:rPr>
-          <m:t>.error</m:t>
-        </m:r>
-      </m:oMath>
-    </w:p>
-    <w:p>
-      <w:pPr>
-        <w:ind w:right="-1191"/>
-        <w:rPr>
-          <w:rFonts w:eastAsiaTheme="minorEastAsia"/>
-          <w:lang w:val="en-US"/>
-        </w:rPr>
-      </w:pPr>
-      <w:r>
-        <w:rPr>
-          <w:rFonts w:eastAsiaTheme="minorEastAsia"/>
-          <w:lang w:val="en-US"/>
-        </w:rPr>
-        <w:tab/>
-      </w:r>
-      <w:r>
-        <w:rPr>
-          <w:rFonts w:eastAsiaTheme="minorEastAsia"/>
-          <w:lang w:val="en-US"/>
-        </w:rPr>
-        <w:tab/>
-      </w:r>
-      <w:r>
-        <w:rPr>
-          <w:rFonts w:eastAsiaTheme="minorEastAsia"/>
-          <w:lang w:val="en-US"/>
-        </w:rPr>
-        <w:tab/>
-      </w:r>
-      <m:oMath>
-        <m:r>
-          <w:rPr>
-            <w:rFonts w:ascii="Cambria Math" w:hAnsi="Cambria Math"/>
-            <w:lang w:val="en-US"/>
-          </w:rPr>
-          <m:t>ScHighError</m:t>
-        </m:r>
-        <m:r>
-          <w:rPr>
-            <w:rFonts w:ascii="Cambria Math" w:eastAsiaTheme="minorEastAsia" w:hAnsi="Cambria Math"/>
-            <w:lang w:val="en-US"/>
-          </w:rPr>
-          <m:t>=actualSc</m:t>
-        </m:r>
-      </m:oMath>
-    </w:p>
-    <w:p>
-      <w:pPr>
-        <w:ind w:right="-1191"/>
-        <w:rPr>
-          <w:rFonts w:eastAsiaTheme="minorEastAsia"/>
-          <w:lang w:val="en-US"/>
-        </w:rPr>
-      </w:pPr>
-    </w:p>
-    <w:p>
-      <w:pPr>
-        <w:ind w:right="-1191"/>
-        <w:rPr>
-          <w:rFonts w:eastAsiaTheme="minorEastAsia"/>
-          <w:lang w:val="en-US"/>
-        </w:rPr>
-      </w:pPr>
-      <w:r>
-        <w:rPr>
-          <w:rFonts w:eastAsiaTheme="minorEastAsia"/>
-          <w:lang w:val="en-US"/>
-        </w:rPr>
-        <w:tab/>
-      </w:r>
-      <w:r>
-        <w:rPr>
-          <w:rFonts w:eastAsiaTheme="minorEastAsia"/>
-          <w:lang w:val="en-US"/>
-        </w:rPr>
-        <w:tab/>
-      </w:r>
-      <m:oMath>
-        <m:r>
-          <w:rPr>
-            <w:rFonts w:ascii="Cambria Math" w:eastAsiaTheme="minorEastAsia" w:hAnsi="Cambria Math"/>
-            <w:lang w:val="en-US"/>
-          </w:rPr>
-          <m:t>actualSc.safeWrongPattern(pattern)</m:t>
-        </m:r>
-      </m:oMath>
-    </w:p>
-    <w:p>
-      <w:pPr>
-        <w:ind w:right="-1191"/>
-        <w:rPr>
-          <w:rFonts w:eastAsiaTheme="minorEastAsia"/>
-          <w:lang w:val="en-US"/>
-        </w:rPr>
-      </w:pPr>
-    </w:p>
-    <w:p>
-      <w:pPr>
-        <w:ind w:right="-1191"/>
-        <w:rPr>
-          <w:rFonts w:eastAsiaTheme="minorEastAsia"/>
-          <w:lang w:val="en-US"/>
-        </w:rPr>
-      </w:pPr>
-    </w:p>
-    <w:p>
-      <w:pPr>
-        <w:rPr>
-          <w:rFonts w:eastAsiaTheme="minorEastAsia"/>
-          <w:lang w:val="en-US"/>
-        </w:rPr>
-      </w:pPr>
-      <m:oMath>
-        <m:r>
-          <m:rPr>
-            <m:sty m:val="bi"/>
-          </m:rPr>
-          <w:rPr>
-            <w:rFonts w:ascii="Cambria Math" w:eastAsiaTheme="minorEastAsia" w:hAnsi="Cambria Math"/>
-            <w:lang w:val="en-US"/>
-          </w:rPr>
-          <m:t xml:space="preserve">    </m:t>
-        </m:r>
-        <m:r>
-          <w:rPr>
-            <w:rFonts w:ascii="Cambria Math" w:hAnsi="Cambria Math"/>
-            <w:lang w:val="en-US"/>
-          </w:rPr>
-          <m:t>ScHighError</m:t>
-        </m:r>
-        <m:r>
-          <w:rPr>
-            <w:rFonts w:ascii="Cambria Math" w:eastAsiaTheme="minorEastAsia" w:hAnsi="Cambria Math"/>
-            <w:lang w:val="en-US"/>
-          </w:rPr>
-          <m:t>.addNeuron()</m:t>
-        </m:r>
-      </m:oMath>
-      <w:r>
-        <w:rPr>
-          <w:rFonts w:eastAsiaTheme="minorEastAsia"/>
-          <w:lang w:val="en-US"/>
-        </w:rPr>
-        <w:t xml:space="preserve"> //</w:t>
-      </w:r>
-      <w:r>
-        <w:rPr>
-          <w:rFonts w:eastAsiaTheme="minorEastAsia"/>
-          <w:lang w:val="en-US"/>
-        </w:rPr>
-        <w:t xml:space="preserve"> </w:t>
-      </w:r>
-      <w:r>
-        <w:rPr>
-          <w:rFonts w:eastAsiaTheme="minorEastAsia"/>
-          <w:lang w:val="en-US"/>
-        </w:rPr>
-        <w:t xml:space="preserve">in wrong patterns: set old </w:t>
-      </w:r>
-      <w:proofErr w:type="spellStart"/>
-      <w:r>
-        <w:rPr>
-          <w:rFonts w:eastAsiaTheme="minorEastAsia"/>
-          <w:lang w:val="en-US"/>
-        </w:rPr>
-        <w:t>outneuron</w:t>
-      </w:r>
-      <w:proofErr w:type="spellEnd"/>
-      <w:r>
-        <w:rPr>
-          <w:rFonts w:eastAsiaTheme="minorEastAsia"/>
-          <w:lang w:val="en-US"/>
-        </w:rPr>
-        <w:t xml:space="preserve"> 0, added neuron 1</w:t>
-      </w:r>
-    </w:p>
-    <w:p>
-      <w:pPr>
-        <w:rPr>
-          <w:rFonts w:ascii="Cambria Math" w:hAnsi="Cambria Math"/>
-          <w:lang w:val="en-US"/>
-          <w:oMath/>
+        <w:ind w:left="708" w:firstLine="708"/>
+        <w:rPr>
+          <w:rFonts w:eastAsiaTheme="minorEastAsia"/>
+          <w:lang w:val="en-US"/>
         </w:rPr>
       </w:pPr>
       <m:oMathPara>
@@ -1045,14 +820,640 @@
         </m:oMathParaPr>
         <m:oMath>
           <m:r>
+            <w:rPr>
+              <w:rFonts w:ascii="Cambria Math" w:eastAsiaTheme="minorEastAsia" w:hAnsi="Cambria Math"/>
+              <w:lang w:val="en-US"/>
+            </w:rPr>
+            <m:t>actualClass</m:t>
+          </m:r>
+          <m:r>
+            <w:rPr>
+              <w:rFonts w:ascii="Cambria Math" w:eastAsiaTheme="minorEastAsia" w:hAnsi="Cambria Math"/>
+              <w:lang w:val="en-US"/>
+            </w:rPr>
+            <m:t>.numberOfUses()+1</m:t>
+          </m:r>
+        </m:oMath>
+      </m:oMathPara>
+    </w:p>
+    <w:p>
+      <w:pPr>
+        <w:rPr>
+          <w:rFonts w:eastAsiaTheme="minorEastAsia"/>
+          <w:iCs/>
+          <w:lang w:val="en-US"/>
+        </w:rPr>
+      </w:pPr>
+      <m:oMathPara>
+        <m:oMath>
+          <m:r>
+            <m:rPr>
+              <m:sty m:val="p"/>
+            </m:rPr>
+            <w:rPr>
+              <w:rFonts w:ascii="Cambria Math" w:eastAsiaTheme="minorEastAsia" w:hAnsi="Cambria Math"/>
+              <w:lang w:val="en-US"/>
+            </w:rPr>
+            <w:br/>
+          </m:r>
+        </m:oMath>
+      </m:oMathPara>
+      <w:r>
+        <w:rPr>
+          <w:rFonts w:eastAsiaTheme="minorEastAsia"/>
+          <w:iCs/>
+          <w:lang w:val="en-US"/>
+        </w:rPr>
+        <w:tab/>
+      </w:r>
+      <m:oMath>
+        <m:r>
+          <m:rPr>
+            <m:sty m:val="bi"/>
+          </m:rPr>
+          <w:rPr>
+            <w:rFonts w:ascii="Cambria Math" w:eastAsiaTheme="minorEastAsia" w:hAnsi="Cambria Math"/>
+            <w:lang w:val="en-US"/>
+          </w:rPr>
+          <m:t>if</m:t>
+        </m:r>
+        <m:r>
+          <w:rPr>
+            <w:rFonts w:ascii="Cambria Math" w:eastAsiaTheme="minorEastAsia" w:hAnsi="Cambria Math"/>
+            <w:lang w:val="en-US"/>
+          </w:rPr>
+          <m:t xml:space="preserve"> n.</m:t>
+        </m:r>
+        <m:r>
+          <w:rPr>
+            <w:rFonts w:ascii="Cambria Math" w:eastAsiaTheme="minorEastAsia" w:hAnsi="Cambria Math"/>
+            <w:lang w:val="en-US"/>
+          </w:rPr>
+          <m:t>class</m:t>
+        </m:r>
+        <m:r>
+          <w:rPr>
+            <w:rFonts w:ascii="Cambria Math" w:eastAsiaTheme="minorEastAsia" w:hAnsi="Cambria Math"/>
+            <w:lang w:val="en-US"/>
+          </w:rPr>
+          <m:t>()=actual</m:t>
+        </m:r>
+        <m:r>
+          <w:rPr>
+            <w:rFonts w:ascii="Cambria Math" w:eastAsiaTheme="minorEastAsia" w:hAnsi="Cambria Math"/>
+            <w:lang w:val="en-US"/>
+          </w:rPr>
+          <m:t>Class</m:t>
+        </m:r>
+      </m:oMath>
+      <w:r>
+        <w:rPr>
+          <w:rFonts w:eastAsiaTheme="minorEastAsia"/>
+          <w:lang w:val="en-US"/>
+        </w:rPr>
+        <w:t xml:space="preserve"> //winning neuron is in correct subclass</w:t>
+      </w:r>
+    </w:p>
+    <w:p>
+      <w:pPr>
+        <w:ind w:right="-1191"/>
+        <w:rPr>
+          <w:rFonts w:eastAsiaTheme="minorEastAsia"/>
+          <w:iCs/>
+          <w:lang w:val="en-US"/>
+        </w:rPr>
+      </w:pPr>
+      <w:r>
+        <w:rPr>
+          <w:rFonts w:eastAsiaTheme="minorEastAsia"/>
+          <w:lang w:val="en-US"/>
+        </w:rPr>
+        <w:tab/>
+      </w:r>
+      <w:r>
+        <w:rPr>
+          <w:rFonts w:eastAsiaTheme="minorEastAsia"/>
+          <w:lang w:val="en-US"/>
+        </w:rPr>
+        <w:tab/>
+      </w:r>
+      <m:oMath>
+        <m:r>
+          <m:rPr>
+            <m:sty m:val="bi"/>
+          </m:rPr>
+          <w:rPr>
+            <w:rFonts w:ascii="Cambria Math" w:eastAsiaTheme="minorEastAsia" w:hAnsi="Cambria Math"/>
+            <w:lang w:val="en-US"/>
+          </w:rPr>
+          <m:t xml:space="preserve">if </m:t>
+        </m:r>
+        <m:r>
+          <w:rPr>
+            <w:rFonts w:ascii="Cambria Math" w:eastAsiaTheme="minorEastAsia" w:hAnsi="Cambria Math"/>
+            <w:lang w:val="en-US"/>
+          </w:rPr>
+          <m:t>n≠</m:t>
+        </m:r>
+        <m:r>
+          <m:rPr>
+            <m:sty m:val="p"/>
+          </m:rPr>
+          <w:rPr>
+            <w:rFonts w:ascii="Cambria Math" w:eastAsiaTheme="minorEastAsia" w:hAnsi="Cambria Math"/>
+            <w:lang w:val="en-US"/>
+          </w:rPr>
+          <m:t>expected Ouputneuron (</m:t>
+        </m:r>
+        <m:r>
+          <w:rPr>
+            <w:rFonts w:ascii="Cambria Math" w:eastAsiaTheme="minorEastAsia" w:hAnsi="Cambria Math"/>
+            <w:lang w:val="en-US"/>
+          </w:rPr>
+          <m:t>n</m:t>
+        </m:r>
+        <m:r>
+          <m:rPr>
+            <m:sty m:val="p"/>
+          </m:rPr>
+          <w:rPr>
+            <w:rFonts w:ascii="Cambria Math" w:eastAsiaTheme="minorEastAsia" w:hAnsi="Cambria Math"/>
+            <w:lang w:val="en-US"/>
+          </w:rPr>
+          <m:t>≠actual</m:t>
+        </m:r>
+        <m:r>
+          <m:rPr>
+            <m:sty m:val="p"/>
+          </m:rPr>
+          <w:rPr>
+            <w:rFonts w:ascii="Cambria Math" w:eastAsiaTheme="minorEastAsia" w:hAnsi="Cambria Math"/>
+            <w:lang w:val="en-US"/>
+          </w:rPr>
+          <m:t>Class</m:t>
+        </m:r>
+        <m:r>
+          <m:rPr>
+            <m:sty m:val="p"/>
+          </m:rPr>
+          <w:rPr>
+            <w:rFonts w:ascii="Cambria Math" w:eastAsiaTheme="minorEastAsia" w:hAnsi="Cambria Math"/>
+            <w:lang w:val="en-US"/>
+          </w:rPr>
+          <m:t>.outputneuron())</m:t>
+        </m:r>
+      </m:oMath>
+    </w:p>
+    <w:p>
+      <w:pPr>
+        <w:ind w:right="-1191"/>
+        <w:rPr>
+          <w:rFonts w:eastAsiaTheme="minorEastAsia"/>
+          <w:lang w:val="en-US"/>
+        </w:rPr>
+      </w:pPr>
+      <w:r>
+        <w:rPr>
+          <w:rFonts w:eastAsiaTheme="minorEastAsia"/>
+          <w:iCs/>
+          <w:lang w:val="en-US"/>
+        </w:rPr>
+        <w:tab/>
+      </w:r>
+      <w:r>
+        <w:rPr>
+          <w:rFonts w:eastAsiaTheme="minorEastAsia"/>
+          <w:iCs/>
+          <w:lang w:val="en-US"/>
+        </w:rPr>
+        <w:tab/>
+      </w:r>
+      <w:r>
+        <w:rPr>
+          <w:rFonts w:eastAsiaTheme="minorEastAsia"/>
+          <w:iCs/>
+          <w:lang w:val="en-US"/>
+        </w:rPr>
+        <w:tab/>
+      </w:r>
+      <m:oMath>
+        <m:r>
+          <m:rPr>
+            <m:sty m:val="p"/>
+          </m:rPr>
+          <w:rPr>
+            <w:rFonts w:ascii="Cambria Math" w:eastAsiaTheme="minorEastAsia" w:hAnsi="Cambria Math"/>
+            <w:lang w:val="en-US"/>
+          </w:rPr>
+          <m:t xml:space="preserve">set </m:t>
+        </m:r>
+        <m:r>
+          <w:rPr>
+            <w:rFonts w:ascii="Cambria Math" w:eastAsiaTheme="minorEastAsia" w:hAnsi="Cambria Math"/>
+            <w:lang w:val="en-US"/>
+          </w:rPr>
+          <m:t xml:space="preserve">n </m:t>
+        </m:r>
+        <m:r>
+          <m:rPr>
+            <m:sty m:val="p"/>
+          </m:rPr>
+          <w:rPr>
+            <w:rFonts w:ascii="Cambria Math" w:eastAsiaTheme="minorEastAsia" w:hAnsi="Cambria Math"/>
+            <w:lang w:val="en-US"/>
+          </w:rPr>
+          <m:t>as outputneuron (value 1) in target values</m:t>
+        </m:r>
+      </m:oMath>
+      <w:r>
+        <w:rPr>
+          <w:rFonts w:eastAsiaTheme="minorEastAsia"/>
+          <w:lang w:val="en-US"/>
+        </w:rPr>
+        <w:t xml:space="preserve"> and old outputneuron 0</w:t>
+      </w:r>
+    </w:p>
+    <w:p>
+      <w:pPr>
+        <w:ind w:right="-1191"/>
+        <w:rPr>
+          <w:rFonts w:eastAsiaTheme="minorEastAsia"/>
+          <w:b/>
+          <w:bCs/>
+          <w:lang w:val="en-US"/>
+        </w:rPr>
+      </w:pPr>
+      <w:r>
+        <w:rPr>
+          <w:rFonts w:eastAsiaTheme="minorEastAsia"/>
+          <w:lang w:val="en-US"/>
+        </w:rPr>
+        <w:tab/>
+      </w:r>
+      <m:oMath>
+        <m:r>
+          <m:rPr>
+            <m:sty m:val="bi"/>
+          </m:rPr>
+          <w:rPr>
+            <w:rFonts w:ascii="Cambria Math" w:eastAsiaTheme="minorEastAsia" w:hAnsi="Cambria Math"/>
+            <w:lang w:val="en-US"/>
+          </w:rPr>
+          <m:t>else</m:t>
+        </m:r>
+      </m:oMath>
+    </w:p>
+    <w:p>
+      <w:pPr>
+        <w:ind w:right="-1191"/>
+        <w:rPr>
+          <w:rFonts w:eastAsiaTheme="minorEastAsia"/>
+          <w:lang w:val="en-US"/>
+        </w:rPr>
+      </w:pPr>
+      <w:r>
+        <w:rPr>
+          <w:rFonts w:eastAsiaTheme="minorEastAsia"/>
+          <w:lang w:val="en-US"/>
+        </w:rPr>
+        <w:tab/>
+      </w:r>
+      <w:r>
+        <w:rPr>
+          <w:rFonts w:eastAsiaTheme="minorEastAsia"/>
+          <w:lang w:val="en-US"/>
+        </w:rPr>
+        <w:tab/>
+      </w:r>
+      <m:oMath>
+        <m:r>
+          <w:rPr>
+            <w:rFonts w:ascii="Cambria Math" w:eastAsiaTheme="minorEastAsia" w:hAnsi="Cambria Math"/>
+            <w:lang w:val="en-US"/>
+          </w:rPr>
+          <m:t>actual</m:t>
+        </m:r>
+        <m:r>
+          <w:rPr>
+            <w:rFonts w:ascii="Cambria Math" w:eastAsiaTheme="minorEastAsia" w:hAnsi="Cambria Math"/>
+            <w:lang w:val="en-US"/>
+          </w:rPr>
+          <m:t>Class</m:t>
+        </m:r>
+        <m:r>
+          <w:rPr>
+            <w:rFonts w:ascii="Cambria Math" w:eastAsiaTheme="minorEastAsia" w:hAnsi="Cambria Math"/>
+            <w:lang w:val="en-US"/>
+          </w:rPr>
+          <m:t>.numberOfWrongOutput()+1</m:t>
+        </m:r>
+      </m:oMath>
+    </w:p>
+    <w:p>
+      <w:pPr>
+        <w:rPr>
+          <w:rFonts w:eastAsiaTheme="minorEastAsia"/>
+          <w:lang w:val="en-US"/>
+        </w:rPr>
+      </w:pPr>
+      <w:r>
+        <w:rPr>
+          <w:rFonts w:eastAsiaTheme="minorEastAsia"/>
+          <w:lang w:val="en-US"/>
+        </w:rPr>
+        <w:tab/>
+      </w:r>
+      <w:r>
+        <w:rPr>
+          <w:rFonts w:eastAsiaTheme="minorEastAsia"/>
+          <w:lang w:val="en-US"/>
+        </w:rPr>
+        <w:tab/>
+      </w:r>
+      <m:oMath>
+        <m:r>
+          <m:rPr>
+            <m:sty m:val="bi"/>
+          </m:rPr>
+          <w:rPr>
+            <w:rFonts w:ascii="Cambria Math" w:eastAsiaTheme="minorEastAsia" w:hAnsi="Cambria Math"/>
+            <w:lang w:val="en-US"/>
+          </w:rPr>
+          <m:t>if</m:t>
+        </m:r>
+        <m:r>
+          <w:rPr>
+            <w:rFonts w:ascii="Cambria Math" w:eastAsiaTheme="minorEastAsia" w:hAnsi="Cambria Math"/>
+            <w:lang w:val="en-US"/>
+          </w:rPr>
+          <m:t xml:space="preserve"> actual</m:t>
+        </m:r>
+        <m:r>
+          <w:rPr>
+            <w:rFonts w:ascii="Cambria Math" w:eastAsiaTheme="minorEastAsia" w:hAnsi="Cambria Math"/>
+            <w:lang w:val="en-US"/>
+          </w:rPr>
+          <m:t>Class.</m:t>
+        </m:r>
+        <m:r>
+          <w:rPr>
+            <w:rFonts w:ascii="Cambria Math" w:eastAsiaTheme="minorEastAsia" w:hAnsi="Cambria Math"/>
+            <w:lang w:val="en-US"/>
+          </w:rPr>
+          <m:t>error&gt;</m:t>
+        </m:r>
+        <m:r>
+          <w:rPr>
+            <w:rFonts w:ascii="Cambria Math" w:hAnsi="Cambria Math"/>
+            <w:lang w:val="en-US"/>
+          </w:rPr>
+          <m:t>ScHighError</m:t>
+        </m:r>
+        <m:r>
+          <w:rPr>
+            <w:rFonts w:ascii="Cambria Math" w:eastAsiaTheme="minorEastAsia" w:hAnsi="Cambria Math"/>
+            <w:lang w:val="en-US"/>
+          </w:rPr>
+          <m:t>.error</m:t>
+        </m:r>
+      </m:oMath>
+    </w:p>
+    <w:p>
+      <w:pPr>
+        <w:ind w:right="-1191"/>
+        <w:rPr>
+          <w:rFonts w:eastAsiaTheme="minorEastAsia"/>
+          <w:lang w:val="en-US"/>
+        </w:rPr>
+      </w:pPr>
+      <w:r>
+        <w:rPr>
+          <w:rFonts w:eastAsiaTheme="minorEastAsia"/>
+          <w:lang w:val="en-US"/>
+        </w:rPr>
+        <w:tab/>
+      </w:r>
+      <w:r>
+        <w:rPr>
+          <w:rFonts w:eastAsiaTheme="minorEastAsia"/>
+          <w:lang w:val="en-US"/>
+        </w:rPr>
+        <w:tab/>
+      </w:r>
+      <w:r>
+        <w:rPr>
+          <w:rFonts w:eastAsiaTheme="minorEastAsia"/>
+          <w:lang w:val="en-US"/>
+        </w:rPr>
+        <w:tab/>
+      </w:r>
+      <m:oMath>
+        <m:r>
+          <w:rPr>
+            <w:rFonts w:ascii="Cambria Math" w:hAnsi="Cambria Math"/>
+            <w:lang w:val="en-US"/>
+          </w:rPr>
+          <m:t>ScHighError</m:t>
+        </m:r>
+        <m:r>
+          <w:rPr>
+            <w:rFonts w:ascii="Cambria Math" w:eastAsiaTheme="minorEastAsia" w:hAnsi="Cambria Math"/>
+            <w:lang w:val="en-US"/>
+          </w:rPr>
+          <m:t>=actualSc</m:t>
+        </m:r>
+      </m:oMath>
+    </w:p>
+    <w:p>
+      <w:pPr>
+        <w:ind w:right="-1191"/>
+        <w:rPr>
+          <w:rFonts w:eastAsiaTheme="minorEastAsia"/>
+          <w:lang w:val="en-US"/>
+        </w:rPr>
+      </w:pPr>
+    </w:p>
+    <w:p>
+      <w:pPr>
+        <w:ind w:right="-1191"/>
+        <w:rPr>
+          <w:rFonts w:eastAsiaTheme="minorEastAsia"/>
+          <w:lang w:val="en-US"/>
+        </w:rPr>
+      </w:pPr>
+      <w:r>
+        <w:rPr>
+          <w:rFonts w:eastAsiaTheme="minorEastAsia"/>
+          <w:lang w:val="en-US"/>
+        </w:rPr>
+        <w:tab/>
+      </w:r>
+      <w:r>
+        <w:rPr>
+          <w:rFonts w:eastAsiaTheme="minorEastAsia"/>
+          <w:lang w:val="en-US"/>
+        </w:rPr>
+        <w:tab/>
+      </w:r>
+      <m:oMath>
+        <m:r>
+          <w:rPr>
+            <w:rFonts w:ascii="Cambria Math" w:eastAsiaTheme="minorEastAsia" w:hAnsi="Cambria Math"/>
+            <w:lang w:val="en-US"/>
+          </w:rPr>
+          <m:t>actualSc.safeWrongPattern(pattern)</m:t>
+        </m:r>
+      </m:oMath>
+    </w:p>
+    <w:p>
+      <w:pPr>
+        <w:ind w:right="-1191"/>
+        <w:rPr>
+          <w:rFonts w:eastAsiaTheme="minorEastAsia"/>
+          <w:lang w:val="en-US"/>
+        </w:rPr>
+      </w:pPr>
+    </w:p>
+    <w:p>
+      <w:pPr>
+        <w:ind w:right="-1191"/>
+        <w:rPr>
+          <w:rFonts w:eastAsiaTheme="minorEastAsia"/>
+          <w:lang w:val="en-US"/>
+        </w:rPr>
+      </w:pPr>
+    </w:p>
+    <w:p>
+      <w:pPr>
+        <w:rPr>
+          <w:rFonts w:eastAsiaTheme="minorEastAsia"/>
+          <w:lang w:val="en-US"/>
+        </w:rPr>
+      </w:pPr>
+      <m:oMath>
+        <m:r>
+          <m:rPr>
+            <m:sty m:val="bi"/>
+          </m:rPr>
+          <w:rPr>
+            <w:rFonts w:ascii="Cambria Math" w:eastAsiaTheme="minorEastAsia" w:hAnsi="Cambria Math"/>
+            <w:lang w:val="en-US"/>
+          </w:rPr>
+          <m:t xml:space="preserve"> </m:t>
+        </m:r>
+        <m:r>
+          <m:rPr>
+            <m:sty m:val="bi"/>
+          </m:rPr>
+          <w:rPr>
+            <w:rFonts w:ascii="Cambria Math" w:eastAsiaTheme="minorEastAsia" w:hAnsi="Cambria Math"/>
+            <w:lang w:val="en-US"/>
+          </w:rPr>
+          <m:t xml:space="preserve">   </m:t>
+        </m:r>
+        <m:r>
+          <w:rPr>
+            <w:rFonts w:ascii="Cambria Math" w:hAnsi="Cambria Math"/>
+            <w:lang w:val="en-US"/>
+          </w:rPr>
+          <m:t>Class</m:t>
+        </m:r>
+        <m:r>
+          <w:rPr>
+            <w:rFonts w:ascii="Cambria Math" w:hAnsi="Cambria Math"/>
+            <w:lang w:val="en-US"/>
+          </w:rPr>
+          <m:t>HighError</m:t>
+        </m:r>
+        <m:r>
+          <w:rPr>
+            <w:rFonts w:ascii="Cambria Math" w:eastAsiaTheme="minorEastAsia" w:hAnsi="Cambria Math"/>
+            <w:lang w:val="en-US"/>
+          </w:rPr>
+          <m:t>.addNeuron()</m:t>
+        </m:r>
+      </m:oMath>
+      <w:r>
+        <w:rPr>
+          <w:rFonts w:eastAsiaTheme="minorEastAsia"/>
+          <w:lang w:val="en-US"/>
+        </w:rPr>
+        <w:t xml:space="preserve"> //</w:t>
+      </w:r>
+      <w:r>
+        <w:rPr>
+          <w:rFonts w:eastAsiaTheme="minorEastAsia"/>
+          <w:lang w:val="en-US"/>
+        </w:rPr>
+        <w:t xml:space="preserve"> </w:t>
+      </w:r>
+      <w:r>
+        <w:rPr>
+          <w:rFonts w:eastAsiaTheme="minorEastAsia"/>
+          <w:lang w:val="en-US"/>
+        </w:rPr>
+        <w:t xml:space="preserve">wrong patterns: set old </w:t>
+      </w:r>
+      <w:proofErr w:type="spellStart"/>
+      <w:r>
+        <w:rPr>
+          <w:rFonts w:eastAsiaTheme="minorEastAsia"/>
+          <w:lang w:val="en-US"/>
+        </w:rPr>
+        <w:t>outneuron 0,</w:t>
+      </w:r>
+      <w:proofErr w:type="spellEnd"/>
+      <w:r>
+        <w:rPr>
+          <w:rFonts w:eastAsiaTheme="minorEastAsia"/>
+          <w:lang w:val="en-US"/>
+        </w:rPr>
+        <w:t xml:space="preserve"> added neuron 1</w:t>
+      </w:r>
+    </w:p>
+    <w:p>
+      <w:pPr>
+        <w:rPr>
+          <w:rFonts w:eastAsiaTheme="minorEastAsia"/>
+          <w:lang w:val="en-US"/>
+        </w:rPr>
+      </w:pPr>
+    </w:p>
+    <w:p>
+      <w:pPr>
+        <w:rPr>
+          <w:rFonts w:eastAsiaTheme="minorEastAsia"/>
+          <w:lang w:val="en-US"/>
+        </w:rPr>
+      </w:pPr>
+      <m:oMathPara>
+        <m:oMathParaPr>
+          <m:jc m:val="left"/>
+        </m:oMathParaPr>
+        <m:oMath>
+          <m:r>
             <m:rPr>
               <m:sty m:val="bi"/>
             </m:rPr>
             <w:rPr>
-              <w:rFonts w:ascii="Cambria Math" w:hAnsi="Cambria Math"/>
-              <w:lang w:val="en-US"/>
-            </w:rPr>
-            <m:t>end while</m:t>
+              <w:rFonts w:ascii="Cambria Math" w:eastAsiaTheme="minorEastAsia" w:hAnsi="Cambria Math"/>
+              <w:lang w:val="en-US"/>
+            </w:rPr>
+            <m:t>if</m:t>
+          </m:r>
+          <m:r>
+            <w:rPr>
+              <w:rFonts w:ascii="Cambria Math" w:eastAsiaTheme="minorEastAsia" w:hAnsi="Cambria Math"/>
+              <w:lang w:val="en-US"/>
+            </w:rPr>
+            <m:t xml:space="preserve"> n</m:t>
+          </m:r>
+          <m:r>
+            <w:rPr>
+              <w:rFonts w:ascii="Cambria Math" w:eastAsiaTheme="minorEastAsia" w:hAnsi="Cambria Math"/>
+              <w:lang w:val="en-US"/>
+            </w:rPr>
+            <m:t>et.currentAccuracy()&gt;actualHighestAccuracy</m:t>
           </m:r>
         </m:oMath>
       </m:oMathPara>
@@ -1061,128 +1462,356 @@
       <w:pPr>
         <w:rPr>
           <w:rFonts w:eastAsiaTheme="minorEastAsia"/>
-          <w:iCs/>
-          <w:lang w:val="en-US"/>
-        </w:rPr>
-      </w:pPr>
-    </w:p>
-    <w:p>
-      <w:pPr>
-        <w:rPr>
-          <w:rFonts w:eastAsiaTheme="minorEastAsia"/>
-          <w:iCs/>
-          <w:color w:val="808080" w:themeColor="background1" w:themeShade="80"/>
-          <w:lang w:val="en-US"/>
-        </w:rPr>
-      </w:pPr>
-      <w:proofErr w:type="gramStart"/>
-      <w:r>
-        <w:rPr>
-          <w:rFonts w:eastAsiaTheme="minorEastAsia"/>
-          <w:iCs/>
-          <w:color w:val="808080" w:themeColor="background1" w:themeShade="80"/>
-          <w:lang w:val="en-US"/>
-        </w:rPr>
-        <w:t>Subclass(</w:t>
-      </w:r>
-      <w:proofErr w:type="gramEnd"/>
-      <w:r>
-        <w:rPr>
-          <w:rFonts w:eastAsiaTheme="minorEastAsia"/>
-          <w:iCs/>
-          <w:color w:val="808080" w:themeColor="background1" w:themeShade="80"/>
-          <w:lang w:val="en-US"/>
-        </w:rPr>
-        <w:t xml:space="preserve">).error = </w:t>
-      </w:r>
-      <w:proofErr w:type="spellStart"/>
-      <w:r>
-        <w:rPr>
-          <w:rFonts w:eastAsiaTheme="minorEastAsia"/>
-          <w:iCs/>
-          <w:color w:val="808080" w:themeColor="background1" w:themeShade="80"/>
-          <w:lang w:val="en-US"/>
-        </w:rPr>
-        <w:t>numberOfWrongOutput</w:t>
-      </w:r>
-      <w:proofErr w:type="spellEnd"/>
-      <w:r>
-        <w:rPr>
-          <w:rFonts w:eastAsiaTheme="minorEastAsia"/>
-          <w:iCs/>
-          <w:color w:val="808080" w:themeColor="background1" w:themeShade="80"/>
-          <w:lang w:val="en-US"/>
-        </w:rPr>
-        <w:t xml:space="preserve">() / </w:t>
-      </w:r>
-      <w:proofErr w:type="spellStart"/>
-      <w:r>
-        <w:rPr>
-          <w:rFonts w:eastAsiaTheme="minorEastAsia"/>
-          <w:iCs/>
-          <w:color w:val="808080" w:themeColor="background1" w:themeShade="80"/>
-          <w:lang w:val="en-US"/>
-        </w:rPr>
-        <w:t>numberOfUses</w:t>
-      </w:r>
-      <w:proofErr w:type="spellEnd"/>
-      <w:r>
-        <w:rPr>
-          <w:rFonts w:eastAsiaTheme="minorEastAsia"/>
-          <w:iCs/>
-          <w:color w:val="808080" w:themeColor="background1" w:themeShade="80"/>
-          <w:lang w:val="en-US"/>
-        </w:rPr>
-        <w:t>() = % indication of error</w:t>
-      </w:r>
-      <w:r>
-        <w:rPr>
-          <w:rFonts w:eastAsiaTheme="minorEastAsia"/>
-          <w:iCs/>
-          <w:color w:val="808080" w:themeColor="background1" w:themeShade="80"/>
-          <w:lang w:val="en-US"/>
-        </w:rPr>
-        <w:br/>
-        <w:t xml:space="preserve">                                                                                                                                    frequency</w:t>
-      </w:r>
-    </w:p>
-    <w:p>
-      <w:pPr>
-        <w:rPr>
-          <w:rFonts w:eastAsiaTheme="minorEastAsia"/>
-          <w:iCs/>
-          <w:color w:val="808080" w:themeColor="background1" w:themeShade="80"/>
-          <w:lang w:val="en-US"/>
-        </w:rPr>
-      </w:pPr>
-    </w:p>
-    <w:p>
-      <w:pPr>
-        <w:rPr>
-          <w:rFonts w:eastAsiaTheme="minorEastAsia"/>
-          <w:iCs/>
-          <w:color w:val="808080" w:themeColor="background1" w:themeShade="80"/>
-          <w:lang w:val="en-US"/>
-        </w:rPr>
-      </w:pPr>
+          <w:lang w:val="en-US"/>
+        </w:rPr>
+      </w:pPr>
+      <w:r>
+        <w:rPr>
+          <w:rFonts w:eastAsiaTheme="minorEastAsia"/>
+          <w:lang w:val="en-US"/>
+        </w:rPr>
+        <w:tab/>
+      </w:r>
       <m:oMath>
         <m:r>
           <w:rPr>
-            <w:rFonts w:ascii="Cambria Math" w:hAnsi="Cambria Math"/>
-            <w:color w:val="808080" w:themeColor="background1" w:themeShade="80"/>
-            <w:lang w:val="en-US"/>
-          </w:rPr>
-          <m:t>NET_ACCURACY():</m:t>
-        </m:r>
+            <w:rFonts w:ascii="Cambria Math" w:eastAsiaTheme="minorEastAsia" w:hAnsi="Cambria Math"/>
+            <w:lang w:val="en-US"/>
+          </w:rPr>
+          <m:t>actualHighestAccuracy</m:t>
+        </m:r>
+        <m:r>
+          <w:rPr>
+            <w:rFonts w:ascii="Cambria Math" w:eastAsiaTheme="minorEastAsia" w:hAnsi="Cambria Math"/>
+            <w:lang w:val="en-US"/>
+          </w:rPr>
+          <m:t>=net.currentAccuracy</m:t>
+        </m:r>
+      </m:oMath>
+    </w:p>
+    <w:p>
+      <w:pPr>
+        <w:rPr>
+          <w:rFonts w:eastAsiaTheme="minorEastAsia"/>
+          <w:lang w:val="en-US"/>
+        </w:rPr>
+      </w:pPr>
+      <w:r>
+        <w:rPr>
+          <w:rFonts w:eastAsiaTheme="minorEastAsia"/>
+          <w:lang w:val="en-US"/>
+        </w:rPr>
+        <w:tab/>
+      </w:r>
+      <m:oMath>
         <m:r>
           <m:rPr>
             <m:sty m:val="p"/>
           </m:rPr>
           <w:rPr>
+            <w:rFonts w:ascii="Cambria Math" w:hAnsi="Cambria Math" w:cstheme="majorHAnsi"/>
+            <w:lang w:val="en-US"/>
+          </w:rPr>
+          <m:t>TRAINING_WITHOUT_HIGHEST_ACCURACY</m:t>
+        </m:r>
+        <m:r>
+          <m:rPr>
+            <m:sty m:val="p"/>
+          </m:rPr>
+          <w:rPr>
+            <w:rFonts w:ascii="Cambria Math" w:hAnsi="Cambria Math" w:cstheme="majorHAnsi"/>
+            <w:lang w:val="en-US"/>
+          </w:rPr>
+          <m:t>=5</m:t>
+        </m:r>
+      </m:oMath>
+    </w:p>
+    <w:p>
+      <w:pPr>
+        <w:rPr>
+          <w:rFonts w:eastAsiaTheme="minorEastAsia"/>
+          <w:lang w:val="en-US"/>
+        </w:rPr>
+      </w:pPr>
+      <w:r>
+        <w:rPr>
+          <w:rFonts w:eastAsiaTheme="minorEastAsia"/>
+          <w:lang w:val="en-US"/>
+        </w:rPr>
+        <w:tab/>
+        <w:t>store the whole net</w:t>
+      </w:r>
+    </w:p>
+    <w:p>
+      <w:pPr>
+        <w:rPr>
+          <w:rFonts w:eastAsiaTheme="minorEastAsia"/>
+          <w:lang w:val="en-US"/>
+        </w:rPr>
+      </w:pPr>
+      <m:oMathPara>
+        <m:oMathParaPr>
+          <m:jc m:val="left"/>
+        </m:oMathParaPr>
+        <m:oMath>
+          <m:r>
+            <m:rPr>
+              <m:sty m:val="bi"/>
+            </m:rPr>
+            <w:rPr>
+              <w:rFonts w:ascii="Cambria Math" w:eastAsiaTheme="minorEastAsia" w:hAnsi="Cambria Math"/>
+              <w:lang w:val="en-US"/>
+            </w:rPr>
+            <m:t>else</m:t>
+          </m:r>
+        </m:oMath>
+      </m:oMathPara>
+    </w:p>
+    <w:p>
+      <w:pPr>
+        <w:ind w:left="708" w:firstLine="708"/>
+        <w:rPr>
+          <w:rFonts w:eastAsiaTheme="minorEastAsia"/>
+          <w:lang w:val="en-US"/>
+        </w:rPr>
+      </w:pPr>
+      <m:oMathPara>
+        <m:oMathParaPr>
+          <m:jc m:val="left"/>
+        </m:oMathParaPr>
+        <m:oMath>
+          <m:r>
+            <m:rPr>
+              <m:sty m:val="p"/>
+            </m:rPr>
+            <w:rPr>
+              <w:rFonts w:ascii="Cambria Math" w:hAnsi="Cambria Math" w:cstheme="majorHAnsi"/>
+              <w:lang w:val="en-US"/>
+            </w:rPr>
+            <m:t>TRAINING_WITHOUT_HIGHEST_ACCURACY</m:t>
+          </m:r>
+          <m:r>
+            <m:rPr>
+              <m:sty m:val="p"/>
+            </m:rPr>
+            <w:rPr>
+              <w:rFonts w:ascii="Cambria Math" w:hAnsi="Cambria Math" w:cstheme="majorHAnsi"/>
+              <w:lang w:val="en-US"/>
+            </w:rPr>
+            <m:t>-1</m:t>
+          </m:r>
+        </m:oMath>
+      </m:oMathPara>
+    </w:p>
+    <w:p>
+      <w:pPr>
+        <w:ind w:left="708" w:firstLine="708"/>
+        <w:rPr>
+          <w:rFonts w:eastAsiaTheme="minorEastAsia"/>
+          <w:lang w:val="en-US"/>
+        </w:rPr>
+      </w:pPr>
+    </w:p>
+    <w:p>
+      <w:pPr>
+        <w:rPr>
+          <w:rFonts w:eastAsiaTheme="minorEastAsia"/>
+          <w:lang w:val="en-US"/>
+        </w:rPr>
+      </w:pPr>
+      <m:oMathPara>
+        <m:oMathParaPr>
+          <m:jc m:val="left"/>
+        </m:oMathParaPr>
+        <m:oMath>
+          <m:r>
+            <m:rPr>
+              <m:sty m:val="p"/>
+            </m:rPr>
+            <w:rPr>
+              <w:rFonts w:ascii="Cambria Math" w:hAnsi="Cambria Math"/>
+              <w:lang w:val="en-US"/>
+            </w:rPr>
+            <m:t>nrOfTrainings</m:t>
+          </m:r>
+          <m:r>
+            <w:rPr>
+              <w:rFonts w:ascii="Cambria Math" w:eastAsiaTheme="minorEastAsia" w:hAnsi="Cambria Math"/>
+              <w:lang w:val="en-US"/>
+            </w:rPr>
+            <m:t>+</m:t>
+          </m:r>
+          <m:r>
+            <w:rPr>
+              <w:rFonts w:ascii="Cambria Math" w:eastAsiaTheme="minorEastAsia" w:hAnsi="Cambria Math"/>
+              <w:lang w:val="en-US"/>
+            </w:rPr>
+            <m:t>1</m:t>
+          </m:r>
+        </m:oMath>
+      </m:oMathPara>
+    </w:p>
+    <w:p>
+      <w:pPr>
+        <w:rPr>
+          <w:rFonts w:ascii="Cambria Math" w:hAnsi="Cambria Math"/>
+          <w:lang w:val="en-US"/>
+          <w:oMath/>
+        </w:rPr>
+      </w:pPr>
+      <m:oMathPara>
+        <m:oMathParaPr>
+          <m:jc m:val="left"/>
+        </m:oMathParaPr>
+        <m:oMath>
+          <m:r>
+            <m:rPr>
+              <m:sty m:val="bi"/>
+            </m:rPr>
+            <w:rPr>
+              <w:rFonts w:ascii="Cambria Math" w:hAnsi="Cambria Math"/>
+              <w:lang w:val="en-US"/>
+            </w:rPr>
+            <m:t>end while</m:t>
+          </m:r>
+        </m:oMath>
+      </m:oMathPara>
+    </w:p>
+    <w:p>
+      <w:pPr>
+        <w:rPr>
+          <w:rFonts w:eastAsiaTheme="minorEastAsia"/>
+          <w:iCs/>
+          <w:lang w:val="en-US"/>
+        </w:rPr>
+      </w:pPr>
+    </w:p>
+    <w:p>
+      <w:pPr>
+        <w:rPr>
+          <w:rFonts w:eastAsiaTheme="minorEastAsia"/>
+          <w:iCs/>
+          <w:color w:val="808080" w:themeColor="background1" w:themeShade="80"/>
+          <w:lang w:val="en-US"/>
+        </w:rPr>
+      </w:pPr>
+      <w:proofErr w:type="gramStart"/>
+      <w:r>
+        <w:rPr>
+          <w:rFonts w:eastAsiaTheme="minorEastAsia"/>
+          <w:iCs/>
+          <w:color w:val="808080" w:themeColor="background1" w:themeShade="80"/>
+          <w:lang w:val="en-US"/>
+        </w:rPr>
+        <w:t>Class</w:t>
+      </w:r>
+      <w:r>
+        <w:rPr>
+          <w:rFonts w:eastAsiaTheme="minorEastAsia"/>
+          <w:iCs/>
+          <w:color w:val="808080" w:themeColor="background1" w:themeShade="80"/>
+          <w:lang w:val="en-US"/>
+        </w:rPr>
+        <w:t>(</w:t>
+      </w:r>
+      <w:proofErr w:type="gramEnd"/>
+      <w:r>
+        <w:rPr>
+          <w:rFonts w:eastAsiaTheme="minorEastAsia"/>
+          <w:iCs/>
+          <w:color w:val="808080" w:themeColor="background1" w:themeShade="80"/>
+          <w:lang w:val="en-US"/>
+        </w:rPr>
+        <w:t xml:space="preserve">).error = </w:t>
+      </w:r>
+      <w:proofErr w:type="spellStart"/>
+      <w:r>
+        <w:rPr>
+          <w:rFonts w:eastAsiaTheme="minorEastAsia"/>
+          <w:iCs/>
+          <w:color w:val="808080" w:themeColor="background1" w:themeShade="80"/>
+          <w:lang w:val="en-US"/>
+        </w:rPr>
+        <w:t>numberOfWrongOutput</w:t>
+      </w:r>
+      <w:proofErr w:type="spellEnd"/>
+      <w:r>
+        <w:rPr>
+          <w:rFonts w:eastAsiaTheme="minorEastAsia"/>
+          <w:iCs/>
+          <w:color w:val="808080" w:themeColor="background1" w:themeShade="80"/>
+          <w:lang w:val="en-US"/>
+        </w:rPr>
+        <w:t xml:space="preserve">() / </w:t>
+      </w:r>
+      <w:proofErr w:type="spellStart"/>
+      <w:r>
+        <w:rPr>
+          <w:rFonts w:eastAsiaTheme="minorEastAsia"/>
+          <w:iCs/>
+          <w:color w:val="808080" w:themeColor="background1" w:themeShade="80"/>
+          <w:lang w:val="en-US"/>
+        </w:rPr>
+        <w:t>numberOfUses</w:t>
+      </w:r>
+      <w:proofErr w:type="spellEnd"/>
+      <w:r>
+        <w:rPr>
+          <w:rFonts w:eastAsiaTheme="minorEastAsia"/>
+          <w:iCs/>
+          <w:color w:val="808080" w:themeColor="background1" w:themeShade="80"/>
+          <w:lang w:val="en-US"/>
+        </w:rPr>
+        <w:t>() = % indication of error</w:t>
+      </w:r>
+      <w:r>
+        <w:rPr>
+          <w:rFonts w:eastAsiaTheme="minorEastAsia"/>
+          <w:iCs/>
+          <w:color w:val="808080" w:themeColor="background1" w:themeShade="80"/>
+          <w:lang w:val="en-US"/>
+        </w:rPr>
+        <w:br/>
+        <w:t xml:space="preserve">                                                                                                                                    frequency</w:t>
+      </w:r>
+    </w:p>
+    <w:p>
+      <w:pPr>
+        <w:rPr>
+          <w:rFonts w:eastAsiaTheme="minorEastAsia"/>
+          <w:iCs/>
+          <w:color w:val="808080" w:themeColor="background1" w:themeShade="80"/>
+          <w:lang w:val="en-US"/>
+        </w:rPr>
+      </w:pPr>
+    </w:p>
+    <w:p>
+      <w:pPr>
+        <w:rPr>
+          <w:rFonts w:eastAsiaTheme="minorEastAsia"/>
+          <w:iCs/>
+          <w:color w:val="808080" w:themeColor="background1" w:themeShade="80"/>
+          <w:lang w:val="en-US"/>
+        </w:rPr>
+      </w:pPr>
+      <m:oMath>
+        <m:r>
+          <w:rPr>
             <w:rFonts w:ascii="Cambria Math" w:hAnsi="Cambria Math"/>
             <w:color w:val="808080" w:themeColor="background1" w:themeShade="80"/>
             <w:lang w:val="en-US"/>
           </w:rPr>
+          <m:t>NET_ACCURACY():</m:t>
+        </m:r>
+        <m:r>
+          <m:rPr>
+            <m:sty m:val="p"/>
+          </m:rPr>
+          <w:rPr>
+            <w:rFonts w:ascii="Cambria Math" w:hAnsi="Cambria Math"/>
+            <w:color w:val="808080" w:themeColor="background1" w:themeShade="80"/>
+            <w:lang w:val="en-US"/>
+          </w:rPr>
           <m:t xml:space="preserve"> </m:t>
         </m:r>
       </m:oMath>
@@ -1202,84 +1831,7 @@
           <w:color w:val="808080" w:themeColor="background1" w:themeShade="80"/>
           <w:lang w:val="en-US"/>
         </w:rPr>
-        <w:t xml:space="preserve">1 - </w:t>
-      </w:r>
-      <w:proofErr w:type="spellStart"/>
-      <w:r>
-        <w:rPr>
-          <w:rFonts w:eastAsiaTheme="minorEastAsia"/>
-          <w:iCs/>
-          <w:color w:val="808080" w:themeColor="background1" w:themeShade="80"/>
-          <w:lang w:val="en-US"/>
-        </w:rPr>
-        <w:t>ScHighError</w:t>
-      </w:r>
-      <w:proofErr w:type="spellEnd"/>
-      <w:r>
-        <w:rPr>
-          <w:rFonts w:eastAsiaTheme="minorEastAsia"/>
-          <w:iCs/>
-          <w:color w:val="808080" w:themeColor="background1" w:themeShade="80"/>
-          <w:lang w:val="en-US"/>
-        </w:rPr>
-        <w:t xml:space="preserve"> </w:t>
-      </w:r>
-      <w:r>
-        <w:rPr>
-          <w:rFonts w:eastAsiaTheme="minorEastAsia"/>
-          <w:iCs/>
-          <w:color w:val="808080" w:themeColor="background1" w:themeShade="80"/>
-          <w:lang w:val="en-US"/>
-        </w:rPr>
-        <w:br/>
-        <w:t xml:space="preserve">                                      </w:t>
-      </w:r>
-      <w:r>
-        <w:rPr>
-          <w:rFonts w:eastAsiaTheme="minorEastAsia"/>
-          <w:iCs/>
-          <w:color w:val="808080" w:themeColor="background1" w:themeShade="80"/>
-          <w:lang w:val="en-US"/>
-        </w:rPr>
-        <w:t xml:space="preserve">= </w:t>
-      </w:r>
-      <w:r>
-        <w:rPr>
-          <w:rFonts w:eastAsiaTheme="minorEastAsia"/>
-          <w:iCs/>
-          <w:color w:val="808080" w:themeColor="background1" w:themeShade="80"/>
-          <w:lang w:val="en-US"/>
-        </w:rPr>
-        <w:t xml:space="preserve">100 % minus the </w:t>
-      </w:r>
-      <w:r>
-        <w:rPr>
-          <w:rFonts w:eastAsiaTheme="minorEastAsia"/>
-          <w:iCs/>
-          <w:color w:val="808080" w:themeColor="background1" w:themeShade="80"/>
-          <w:lang w:val="en-US"/>
-        </w:rPr>
-        <w:t xml:space="preserve">Subclass with highest </w:t>
-      </w:r>
-      <w:proofErr w:type="spellStart"/>
-      <w:r>
-        <w:rPr>
-          <w:rFonts w:eastAsiaTheme="minorEastAsia"/>
-          <w:iCs/>
-          <w:color w:val="808080" w:themeColor="background1" w:themeShade="80"/>
-          <w:lang w:val="en-US"/>
-        </w:rPr>
-        <w:t>errorrate</w:t>
-      </w:r>
-      <w:proofErr w:type="spellEnd"/>
-      <w:r>
-        <w:rPr>
-          <w:rFonts w:eastAsiaTheme="minorEastAsia"/>
-          <w:iCs/>
-          <w:color w:val="808080" w:themeColor="background1" w:themeShade="80"/>
-          <w:lang w:val="en-US"/>
-        </w:rPr>
-        <w:t xml:space="preserve"> is the accuracy of net</w:t>
+        <w:t>percentage of correctly predicted outputs</w:t>
       </w:r>
     </w:p>
     <w:p>
@@ -1403,7 +1955,7 @@
 </file>
 
 <file path=word/styles.xml><?xml version="1.0" encoding="utf-8"?>
-<w:styles xmlns:mc="http://schemas.openxmlformats.org/markup-compatibility/2006" xmlns:r="http://schemas.openxmlformats.org/officeDocument/2006/relationships" xmlns:w="http://schemas.openxmlformats.org/wordprocessingml/2006/main" xmlns:w14="http://schemas.microsoft.com/office/word/2010/wordml" xmlns:w15="http://schemas.microsoft.com/office/word/2012/wordml" xmlns:w16cex="http://schemas.microsoft.com/office/word/2018/wordml/cex" xmlns:w16cid="http://schemas.microsoft.com/office/word/2016/wordml/cid" xmlns:w16="http://schemas.microsoft.com/office/word/2018/wordml" xmlns:w16se="http://schemas.microsoft.com/office/word/2015/wordml/symex" mc:Ignorable="w14 w15 w16se w16cid w16 w16cex">
+<w:styles xmlns:mc="http://schemas.openxmlformats.org/markup-compatibility/2006" xmlns:r="http://schemas.openxmlformats.org/officeDocument/2006/relationships" xmlns:w="http://schemas.openxmlformats.org/wordprocessingml/2006/main" xmlns:w14="http://schemas.microsoft.com/office/word/2010/wordml" xmlns:w15="http://schemas.microsoft.com/office/word/2012/wordml" xmlns:w16cex="http://schemas.microsoft.com/office/word/2018/wordml/cex" xmlns:w16cid="http://schemas.microsoft.com/office/word/2016/wordml/cid" xmlns:w16="http://schemas.microsoft.com/office/word/2018/wordml" xmlns:w16sdtdh="http://schemas.microsoft.com/office/word/2020/wordml/sdtdatahash" xmlns:w16se="http://schemas.microsoft.com/office/word/2015/wordml/symex" mc:Ignorable="w14 w15 w16se w16cid w16 w16cex w16sdtdh">
   <w:docDefaults>
     <w:rPrDefault>
       <w:rPr>

</xml_diff>

<commit_message>
pseudocode - little style changes
</commit_message>
<xml_diff>
--- a/Pseudocode_Algorithm.docx
+++ b/Pseudocode_Algorithm.docx
@@ -1439,6 +1439,16 @@
               <w:rFonts w:ascii="Cambria Math" w:eastAsiaTheme="minorEastAsia" w:hAnsi="Cambria Math"/>
               <w:lang w:val="en-US"/>
             </w:rPr>
+            <m:t xml:space="preserve">    </m:t>
+          </m:r>
+          <m:r>
+            <m:rPr>
+              <m:sty m:val="bi"/>
+            </m:rPr>
+            <w:rPr>
+              <w:rFonts w:ascii="Cambria Math" w:eastAsiaTheme="minorEastAsia" w:hAnsi="Cambria Math"/>
+              <w:lang w:val="en-US"/>
+            </w:rPr>
             <m:t>if</m:t>
           </m:r>
           <m:r>
@@ -1562,6 +1572,16 @@
               <w:rFonts w:ascii="Cambria Math" w:eastAsiaTheme="minorEastAsia" w:hAnsi="Cambria Math"/>
               <w:lang w:val="en-US"/>
             </w:rPr>
+            <m:t xml:space="preserve">    </m:t>
+          </m:r>
+          <m:r>
+            <m:rPr>
+              <m:sty m:val="bi"/>
+            </m:rPr>
+            <w:rPr>
+              <w:rFonts w:ascii="Cambria Math" w:eastAsiaTheme="minorEastAsia" w:hAnsi="Cambria Math"/>
+              <w:lang w:val="en-US"/>
+            </w:rPr>
             <m:t>else</m:t>
           </m:r>
         </m:oMath>
@@ -1624,6 +1644,16 @@
           <m:jc m:val="left"/>
         </m:oMathParaPr>
         <m:oMath>
+          <m:r>
+            <m:rPr>
+              <m:sty m:val="p"/>
+            </m:rPr>
+            <w:rPr>
+              <w:rFonts w:ascii="Cambria Math" w:hAnsi="Cambria Math"/>
+              <w:lang w:val="en-US"/>
+            </w:rPr>
+            <m:t xml:space="preserve">    </m:t>
+          </m:r>
           <m:r>
             <m:rPr>
               <m:sty m:val="p"/>

</xml_diff>